<commit_message>
Pro Spring Complete chap 11
</commit_message>
<xml_diff>
--- a/ProSpring/Document/11.docx
+++ b/ProSpring/Document/11.docx
@@ -1,6 +1,6 @@
 
 <file path=word/document.xml><?xml version="1.0" encoding="utf-8"?>
-<w:document xmlns:wpc="http://schemas.microsoft.com/office/word/2010/wordprocessingCanvas" xmlns:cx="http://schemas.microsoft.com/office/drawing/2014/chartex" xmlns:cx1="http://schemas.microsoft.com/office/drawing/2015/9/8/chartex" xmlns:cx2="http://schemas.microsoft.com/office/drawing/2015/10/21/chartex" xmlns:cx3="http://schemas.microsoft.com/office/drawing/2016/5/9/chartex" xmlns:cx4="http://schemas.microsoft.com/office/drawing/2016/5/10/chartex" xmlns:cx5="http://schemas.microsoft.com/office/drawing/2016/5/11/chartex" xmlns:cx6="http://schemas.microsoft.com/office/drawing/2016/5/12/chartex" xmlns:cx7="http://schemas.microsoft.com/office/drawing/2016/5/13/chartex" xmlns:cx8="http://schemas.microsoft.com/office/drawing/2016/5/14/chartex" xmlns:mc="http://schemas.openxmlformats.org/markup-compatibility/2006" xmlns:aink="http://schemas.microsoft.com/office/drawing/2016/ink" xmlns:am3d="http://schemas.microsoft.com/office/drawing/2017/model3d" xmlns:o="urn:schemas-microsoft-com:office:office" xmlns:oel="http://schemas.microsoft.com/office/2019/extlst" xmlns:r="http://schemas.openxmlformats.org/officeDocument/2006/relationships" xmlns:m="http://schemas.openxmlformats.org/officeDocument/2006/math" xmlns:v="urn:schemas-microsoft-com:vml" xmlns:wp14="http://schemas.microsoft.com/office/word/2010/wordprocessingDrawing" xmlns:wp="http://schemas.openxmlformats.org/drawingml/2006/wordprocessingDrawing" xmlns:w10="urn:schemas-microsoft-com:office:word" xmlns:w="http://schemas.openxmlformats.org/wordprocessingml/2006/main" xmlns:w14="http://schemas.microsoft.com/office/word/2010/wordml" xmlns:w15="http://schemas.microsoft.com/office/word/2012/wordml" xmlns:w16cex="http://schemas.microsoft.com/office/word/2018/wordml/cex" xmlns:w16cid="http://schemas.microsoft.com/office/word/2016/wordml/cid" xmlns:w16="http://schemas.microsoft.com/office/word/2018/wordml" xmlns:w16du="http://schemas.microsoft.com/office/word/2023/wordml/word16du" xmlns:w16sdtdh="http://schemas.microsoft.com/office/word/2020/wordml/sdtdatahash" xmlns:w16sdtfl="http://schemas.microsoft.com/office/word/2024/wordml/sdtformatlock" xmlns:w16se="http://schemas.microsoft.com/office/word/2015/wordml/symex" xmlns:wpg="http://schemas.microsoft.com/office/word/2010/wordprocessingGroup" xmlns:wpi="http://schemas.microsoft.com/office/word/2010/wordprocessingInk" xmlns:wne="http://schemas.microsoft.com/office/word/2006/wordml" xmlns:wps="http://schemas.microsoft.com/office/word/2010/wordprocessingShape" mc:Ignorable="w14 w15 w16se w16cid w16 w16cex w16sdtdh w16sdtfl w16du wp14">
+<w:document xmlns:wpc="http://schemas.microsoft.com/office/word/2010/wordprocessingCanvas" xmlns:mc="http://schemas.openxmlformats.org/markup-compatibility/2006" xmlns:o="urn:schemas-microsoft-com:office:office" xmlns:r="http://schemas.openxmlformats.org/officeDocument/2006/relationships" xmlns:m="http://schemas.openxmlformats.org/officeDocument/2006/math" xmlns:v="urn:schemas-microsoft-com:vml" xmlns:wp14="http://schemas.microsoft.com/office/word/2010/wordprocessingDrawing" xmlns:wp="http://schemas.openxmlformats.org/drawingml/2006/wordprocessingDrawing" xmlns:w10="urn:schemas-microsoft-com:office:word" xmlns:w="http://schemas.openxmlformats.org/wordprocessingml/2006/main" xmlns:w14="http://schemas.microsoft.com/office/word/2010/wordml" xmlns:w15="http://schemas.microsoft.com/office/word/2012/wordml" xmlns:wpg="http://schemas.microsoft.com/office/word/2010/wordprocessingGroup" xmlns:wpi="http://schemas.microsoft.com/office/word/2010/wordprocessingInk" xmlns:wne="http://schemas.microsoft.com/office/word/2006/wordml" xmlns:wps="http://schemas.microsoft.com/office/word/2010/wordprocessingShape" mc:Ignorable="w14 w15 wp14">
   <w:body>
     <w:p>
       <w:pPr>
@@ -91,7 +91,7 @@
                     <pic:cNvPicPr/>
                   </pic:nvPicPr>
                   <pic:blipFill>
-                    <a:blip r:embed="rId4"/>
+                    <a:blip r:embed="rId6"/>
                     <a:stretch>
                       <a:fillRect/>
                     </a:stretch>
@@ -154,7 +154,7 @@
                     <pic:cNvPicPr/>
                   </pic:nvPicPr>
                   <pic:blipFill>
-                    <a:blip r:embed="rId5"/>
+                    <a:blip r:embed="rId7"/>
                     <a:stretch>
                       <a:fillRect/>
                     </a:stretch>
@@ -202,7 +202,7 @@
                     <pic:cNvPicPr/>
                   </pic:nvPicPr>
                   <pic:blipFill>
-                    <a:blip r:embed="rId6"/>
+                    <a:blip r:embed="rId8"/>
                     <a:stretch>
                       <a:fillRect/>
                     </a:stretch>
@@ -273,7 +273,7 @@
                     <pic:cNvPicPr/>
                   </pic:nvPicPr>
                   <pic:blipFill>
-                    <a:blip r:embed="rId7"/>
+                    <a:blip r:embed="rId9"/>
                     <a:stretch>
                       <a:fillRect/>
                     </a:stretch>
@@ -336,7 +336,7 @@
                     <pic:cNvPicPr/>
                   </pic:nvPicPr>
                   <pic:blipFill>
-                    <a:blip r:embed="rId8"/>
+                    <a:blip r:embed="rId10"/>
                     <a:stretch>
                       <a:fillRect/>
                     </a:stretch>
@@ -384,7 +384,7 @@
                     <pic:cNvPicPr/>
                   </pic:nvPicPr>
                   <pic:blipFill>
-                    <a:blip r:embed="rId9"/>
+                    <a:blip r:embed="rId11"/>
                     <a:stretch>
                       <a:fillRect/>
                     </a:stretch>
@@ -475,7 +475,6 @@
         <w:rPr>
           <w:noProof/>
         </w:rPr>
-        <w:lastRenderedPageBreak/>
         <w:drawing>
           <wp:inline distT="0" distB="0" distL="0" distR="0" wp14:anchorId="0034BFE1" wp14:editId="16B7EB24">
             <wp:extent cx="5943600" cy="314960"/>
@@ -492,7 +491,7 @@
                     <pic:cNvPicPr/>
                   </pic:nvPicPr>
                   <pic:blipFill>
-                    <a:blip r:embed="rId10"/>
+                    <a:blip r:embed="rId12"/>
                     <a:stretch>
                       <a:fillRect/>
                     </a:stretch>
@@ -524,6 +523,7 @@
         <w:rPr>
           <w:noProof/>
         </w:rPr>
+        <w:lastRenderedPageBreak/>
         <w:drawing>
           <wp:inline distT="0" distB="0" distL="0" distR="0" wp14:anchorId="04C1E880" wp14:editId="63111BD8">
             <wp:extent cx="3285460" cy="774032"/>
@@ -540,7 +540,7 @@
                     <pic:cNvPicPr/>
                   </pic:nvPicPr>
                   <pic:blipFill>
-                    <a:blip r:embed="rId11"/>
+                    <a:blip r:embed="rId13"/>
                     <a:stretch>
                       <a:fillRect/>
                     </a:stretch>
@@ -603,7 +603,7 @@
                     <pic:cNvPicPr/>
                   </pic:nvPicPr>
                   <pic:blipFill>
-                    <a:blip r:embed="rId12"/>
+                    <a:blip r:embed="rId14"/>
                     <a:stretch>
                       <a:fillRect/>
                     </a:stretch>
@@ -707,7 +707,7 @@
                     <pic:cNvPicPr/>
                   </pic:nvPicPr>
                   <pic:blipFill>
-                    <a:blip r:embed="rId13"/>
+                    <a:blip r:embed="rId15"/>
                     <a:stretch>
                       <a:fillRect/>
                     </a:stretch>
@@ -755,7 +755,7 @@
                     <pic:cNvPicPr/>
                   </pic:nvPicPr>
                   <pic:blipFill>
-                    <a:blip r:embed="rId14"/>
+                    <a:blip r:embed="rId16"/>
                     <a:stretch>
                       <a:fillRect/>
                     </a:stretch>
@@ -918,7 +918,7 @@
                     <pic:cNvPicPr/>
                   </pic:nvPicPr>
                   <pic:blipFill>
-                    <a:blip r:embed="rId15"/>
+                    <a:blip r:embed="rId17"/>
                     <a:stretch>
                       <a:fillRect/>
                     </a:stretch>
@@ -950,6 +950,7 @@
         <w:rPr>
           <w:noProof/>
         </w:rPr>
+        <w:lastRenderedPageBreak/>
         <w:drawing>
           <wp:inline distT="0" distB="0" distL="0" distR="0" wp14:anchorId="6785BB01" wp14:editId="511A7098">
             <wp:extent cx="3049265" cy="2472070"/>
@@ -966,7 +967,7 @@
                     <pic:cNvPicPr/>
                   </pic:nvPicPr>
                   <pic:blipFill>
-                    <a:blip r:embed="rId16"/>
+                    <a:blip r:embed="rId18"/>
                     <a:stretch>
                       <a:fillRect/>
                     </a:stretch>
@@ -1002,18 +1003,149 @@
           <w:sz w:val="40"/>
           <w:szCs w:val="40"/>
         </w:rPr>
+        <w:t xml:space="preserve">11.4 Validation in Spring </w:t>
+      </w:r>
+    </w:p>
+    <w:p/>
+    <w:p>
+      <w:pPr>
+        <w:rPr>
+          <w:sz w:val="40"/>
+          <w:szCs w:val="40"/>
+        </w:rPr>
+      </w:pPr>
+      <w:r>
+        <w:rPr>
+          <w:sz w:val="40"/>
+          <w:szCs w:val="40"/>
+        </w:rPr>
+        <w:t>-Validation rules applied on domain objects ensure all business data is well structured and fulfills all business definitions.</w:t>
+      </w:r>
+    </w:p>
+    <w:p>
+      <w:pPr>
+        <w:rPr>
+          <w:sz w:val="40"/>
+          <w:szCs w:val="40"/>
+        </w:rPr>
+      </w:pPr>
+      <w:r>
+        <w:rPr>
+          <w:sz w:val="40"/>
+          <w:szCs w:val="40"/>
+        </w:rPr>
+        <w:t>-The ideal case is that all validation rules are maintained in centralized location, and the same set of rules are applied to same type of data, no matter which source the data comes from.</w:t>
+      </w:r>
+    </w:p>
+    <w:p>
+      <w:pPr>
+        <w:rPr>
+          <w:sz w:val="40"/>
+          <w:szCs w:val="40"/>
+        </w:rPr>
+      </w:pPr>
+      <w:r>
+        <w:rPr>
+          <w:sz w:val="40"/>
+          <w:szCs w:val="40"/>
+        </w:rPr>
+        <w:t>-</w:t>
+      </w:r>
+      <w:r>
+        <w:rPr>
+          <w:b/>
+          <w:sz w:val="40"/>
+          <w:szCs w:val="40"/>
+        </w:rPr>
+        <w:t>data binding</w:t>
+      </w:r>
+      <w:r>
+        <w:rPr>
+          <w:sz w:val="40"/>
+          <w:szCs w:val="40"/>
+        </w:rPr>
+        <w:t xml:space="preserve">: </w:t>
+      </w:r>
+      <w:r>
+        <w:rPr>
+          <w:sz w:val="40"/>
+          <w:szCs w:val="40"/>
+        </w:rPr>
+        <w:t>extract data from source and perform conversion from sth to desired type. When data binding complete and domain object constructed, validation will be applied to object, and any errors will be returned and displayed to user. If validation succeeds, the object will be persisted to database</w:t>
+      </w:r>
+    </w:p>
+    <w:p>
+      <w:pPr>
+        <w:rPr>
+          <w:sz w:val="40"/>
+          <w:szCs w:val="40"/>
+        </w:rPr>
+      </w:pPr>
+      <w:r>
+        <w:rPr>
+          <w:sz w:val="40"/>
+          <w:szCs w:val="40"/>
+        </w:rPr>
         <w:lastRenderedPageBreak/>
-        <w:t xml:space="preserve">11.4 Validation in Spring </w:t>
-      </w:r>
-    </w:p>
-    <w:p/>
-    <w:p>
-      <w:pPr>
-        <w:rPr>
-          <w:sz w:val="40"/>
-          <w:szCs w:val="40"/>
-        </w:rPr>
-      </w:pPr>
+        <w:t xml:space="preserve">-Spring supports 2 main types of validation: Validator interface </w:t>
+      </w:r>
+      <w:r>
+        <w:rPr>
+          <w:sz w:val="40"/>
+          <w:szCs w:val="40"/>
+        </w:rPr>
+        <w:t>and via Spring’s support of JSR-349</w:t>
+      </w:r>
+    </w:p>
+    <w:p>
+      <w:pPr>
+        <w:rPr>
+          <w:sz w:val="40"/>
+          <w:szCs w:val="40"/>
+        </w:rPr>
+      </w:pPr>
+      <w:r>
+        <w:rPr>
+          <w:noProof/>
+          <w:sz w:val="40"/>
+          <w:szCs w:val="40"/>
+        </w:rPr>
+        <w:drawing>
+          <wp:inline distT="0" distB="0" distL="0" distR="0" wp14:anchorId="57732ACF" wp14:editId="783E3484">
+            <wp:extent cx="3429297" cy="1402202"/>
+            <wp:effectExtent l="0" t="0" r="0" b="7620"/>
+            <wp:docPr id="1" name="Picture 1"/>
+            <wp:cNvGraphicFramePr>
+              <a:graphicFrameLocks xmlns:a="http://schemas.openxmlformats.org/drawingml/2006/main" noChangeAspect="1"/>
+            </wp:cNvGraphicFramePr>
+            <a:graphic xmlns:a="http://schemas.openxmlformats.org/drawingml/2006/main">
+              <a:graphicData uri="http://schemas.openxmlformats.org/drawingml/2006/picture">
+                <pic:pic xmlns:pic="http://schemas.openxmlformats.org/drawingml/2006/picture">
+                  <pic:nvPicPr>
+                    <pic:cNvPr id="1" name=""/>
+                    <pic:cNvPicPr/>
+                  </pic:nvPicPr>
+                  <pic:blipFill>
+                    <a:blip r:embed="rId19"/>
+                    <a:stretch>
+                      <a:fillRect/>
+                    </a:stretch>
+                  </pic:blipFill>
+                  <pic:spPr>
+                    <a:xfrm>
+                      <a:off x="0" y="0"/>
+                      <a:ext cx="3429297" cy="1402202"/>
+                    </a:xfrm>
+                    <a:prstGeom prst="rect">
+                      <a:avLst/>
+                    </a:prstGeom>
+                  </pic:spPr>
+                </pic:pic>
+              </a:graphicData>
+            </a:graphic>
+          </wp:inline>
+        </w:drawing>
+      </w:r>
     </w:p>
     <w:p>
       <w:pPr>
@@ -1040,6 +1172,503 @@
           <w:szCs w:val="40"/>
         </w:rPr>
       </w:pPr>
+      <w:r>
+        <w:rPr>
+          <w:sz w:val="40"/>
+          <w:szCs w:val="40"/>
+        </w:rPr>
+        <w:t>-Implement Validator</w:t>
+      </w:r>
+    </w:p>
+    <w:p>
+      <w:pPr>
+        <w:rPr>
+          <w:sz w:val="40"/>
+          <w:szCs w:val="40"/>
+        </w:rPr>
+      </w:pPr>
+      <w:r>
+        <w:rPr>
+          <w:noProof/>
+          <w:sz w:val="40"/>
+          <w:szCs w:val="40"/>
+        </w:rPr>
+        <w:drawing>
+          <wp:inline distT="0" distB="0" distL="0" distR="0" wp14:anchorId="49C96220" wp14:editId="5F9AD368">
+            <wp:extent cx="3665220" cy="941525"/>
+            <wp:effectExtent l="0" t="0" r="0" b="0"/>
+            <wp:docPr id="2" name="Picture 2"/>
+            <wp:cNvGraphicFramePr>
+              <a:graphicFrameLocks xmlns:a="http://schemas.openxmlformats.org/drawingml/2006/main" noChangeAspect="1"/>
+            </wp:cNvGraphicFramePr>
+            <a:graphic xmlns:a="http://schemas.openxmlformats.org/drawingml/2006/main">
+              <a:graphicData uri="http://schemas.openxmlformats.org/drawingml/2006/picture">
+                <pic:pic xmlns:pic="http://schemas.openxmlformats.org/drawingml/2006/picture">
+                  <pic:nvPicPr>
+                    <pic:cNvPr id="1" name=""/>
+                    <pic:cNvPicPr/>
+                  </pic:nvPicPr>
+                  <pic:blipFill>
+                    <a:blip r:embed="rId20"/>
+                    <a:stretch>
+                      <a:fillRect/>
+                    </a:stretch>
+                  </pic:blipFill>
+                  <pic:spPr>
+                    <a:xfrm>
+                      <a:off x="0" y="0"/>
+                      <a:ext cx="3689352" cy="947724"/>
+                    </a:xfrm>
+                    <a:prstGeom prst="rect">
+                      <a:avLst/>
+                    </a:prstGeom>
+                  </pic:spPr>
+                </pic:pic>
+              </a:graphicData>
+            </a:graphic>
+          </wp:inline>
+        </w:drawing>
+      </w:r>
+    </w:p>
+    <w:p>
+      <w:pPr>
+        <w:rPr>
+          <w:sz w:val="40"/>
+          <w:szCs w:val="40"/>
+        </w:rPr>
+      </w:pPr>
+      <w:r>
+        <w:rPr>
+          <w:noProof/>
+          <w:sz w:val="40"/>
+          <w:szCs w:val="40"/>
+        </w:rPr>
+        <w:drawing>
+          <wp:inline distT="0" distB="0" distL="0" distR="0" wp14:anchorId="08582EC6" wp14:editId="3A07121C">
+            <wp:extent cx="5479255" cy="906859"/>
+            <wp:effectExtent l="0" t="0" r="7620" b="7620"/>
+            <wp:docPr id="3" name="Picture 3"/>
+            <wp:cNvGraphicFramePr>
+              <a:graphicFrameLocks xmlns:a="http://schemas.openxmlformats.org/drawingml/2006/main" noChangeAspect="1"/>
+            </wp:cNvGraphicFramePr>
+            <a:graphic xmlns:a="http://schemas.openxmlformats.org/drawingml/2006/main">
+              <a:graphicData uri="http://schemas.openxmlformats.org/drawingml/2006/picture">
+                <pic:pic xmlns:pic="http://schemas.openxmlformats.org/drawingml/2006/picture">
+                  <pic:nvPicPr>
+                    <pic:cNvPr id="1" name=""/>
+                    <pic:cNvPicPr/>
+                  </pic:nvPicPr>
+                  <pic:blipFill>
+                    <a:blip r:embed="rId21"/>
+                    <a:stretch>
+                      <a:fillRect/>
+                    </a:stretch>
+                  </pic:blipFill>
+                  <pic:spPr>
+                    <a:xfrm>
+                      <a:off x="0" y="0"/>
+                      <a:ext cx="5479255" cy="906859"/>
+                    </a:xfrm>
+                    <a:prstGeom prst="rect">
+                      <a:avLst/>
+                    </a:prstGeom>
+                  </pic:spPr>
+                </pic:pic>
+              </a:graphicData>
+            </a:graphic>
+          </wp:inline>
+        </w:drawing>
+      </w:r>
+    </w:p>
+    <w:p>
+      <w:pPr>
+        <w:rPr>
+          <w:sz w:val="40"/>
+          <w:szCs w:val="40"/>
+        </w:rPr>
+      </w:pPr>
+      <w:r>
+        <w:rPr>
+          <w:sz w:val="40"/>
+          <w:szCs w:val="40"/>
+        </w:rPr>
+        <w:t>-Note: Converters, formatters and validators are necessary components for applications that handle user-provided data.</w:t>
+      </w:r>
+    </w:p>
+    <w:p>
+      <w:pPr>
+        <w:rPr>
+          <w:sz w:val="40"/>
+          <w:szCs w:val="40"/>
+        </w:rPr>
+      </w:pPr>
+      <w:r>
+        <w:rPr>
+          <w:sz w:val="40"/>
+          <w:szCs w:val="40"/>
+        </w:rPr>
+        <w:t>-More complex:</w:t>
+      </w:r>
+    </w:p>
+    <w:p>
+      <w:pPr>
+        <w:rPr>
+          <w:sz w:val="40"/>
+          <w:szCs w:val="40"/>
+        </w:rPr>
+      </w:pPr>
+      <w:r>
+        <w:rPr>
+          <w:sz w:val="40"/>
+          <w:szCs w:val="40"/>
+        </w:rPr>
+        <w:drawing>
+          <wp:inline distT="0" distB="0" distL="0" distR="0" wp14:anchorId="42F467FA" wp14:editId="3545C5DA">
+            <wp:extent cx="3215919" cy="731583"/>
+            <wp:effectExtent l="0" t="0" r="3810" b="0"/>
+            <wp:docPr id="4" name="Picture 4"/>
+            <wp:cNvGraphicFramePr>
+              <a:graphicFrameLocks xmlns:a="http://schemas.openxmlformats.org/drawingml/2006/main" noChangeAspect="1"/>
+            </wp:cNvGraphicFramePr>
+            <a:graphic xmlns:a="http://schemas.openxmlformats.org/drawingml/2006/main">
+              <a:graphicData uri="http://schemas.openxmlformats.org/drawingml/2006/picture">
+                <pic:pic xmlns:pic="http://schemas.openxmlformats.org/drawingml/2006/picture">
+                  <pic:nvPicPr>
+                    <pic:cNvPr id="1" name=""/>
+                    <pic:cNvPicPr/>
+                  </pic:nvPicPr>
+                  <pic:blipFill>
+                    <a:blip r:embed="rId22"/>
+                    <a:stretch>
+                      <a:fillRect/>
+                    </a:stretch>
+                  </pic:blipFill>
+                  <pic:spPr>
+                    <a:xfrm>
+                      <a:off x="0" y="0"/>
+                      <a:ext cx="3215919" cy="731583"/>
+                    </a:xfrm>
+                    <a:prstGeom prst="rect">
+                      <a:avLst/>
+                    </a:prstGeom>
+                  </pic:spPr>
+                </pic:pic>
+              </a:graphicData>
+            </a:graphic>
+          </wp:inline>
+        </w:drawing>
+      </w:r>
+    </w:p>
+    <w:p>
+      <w:pPr>
+        <w:rPr>
+          <w:sz w:val="40"/>
+          <w:szCs w:val="40"/>
+        </w:rPr>
+      </w:pPr>
+      <w:r>
+        <w:rPr>
+          <w:sz w:val="40"/>
+          <w:szCs w:val="40"/>
+        </w:rPr>
+        <w:lastRenderedPageBreak/>
+        <w:drawing>
+          <wp:inline distT="0" distB="0" distL="0" distR="0" wp14:anchorId="23B93DFE" wp14:editId="26AEE9FD">
+            <wp:extent cx="5943600" cy="3079115"/>
+            <wp:effectExtent l="0" t="0" r="0" b="6985"/>
+            <wp:docPr id="5" name="Picture 5"/>
+            <wp:cNvGraphicFramePr>
+              <a:graphicFrameLocks xmlns:a="http://schemas.openxmlformats.org/drawingml/2006/main" noChangeAspect="1"/>
+            </wp:cNvGraphicFramePr>
+            <a:graphic xmlns:a="http://schemas.openxmlformats.org/drawingml/2006/main">
+              <a:graphicData uri="http://schemas.openxmlformats.org/drawingml/2006/picture">
+                <pic:pic xmlns:pic="http://schemas.openxmlformats.org/drawingml/2006/picture">
+                  <pic:nvPicPr>
+                    <pic:cNvPr id="1" name=""/>
+                    <pic:cNvPicPr/>
+                  </pic:nvPicPr>
+                  <pic:blipFill>
+                    <a:blip r:embed="rId23"/>
+                    <a:stretch>
+                      <a:fillRect/>
+                    </a:stretch>
+                  </pic:blipFill>
+                  <pic:spPr>
+                    <a:xfrm>
+                      <a:off x="0" y="0"/>
+                      <a:ext cx="5943600" cy="3079115"/>
+                    </a:xfrm>
+                    <a:prstGeom prst="rect">
+                      <a:avLst/>
+                    </a:prstGeom>
+                  </pic:spPr>
+                </pic:pic>
+              </a:graphicData>
+            </a:graphic>
+          </wp:inline>
+        </w:drawing>
+      </w:r>
+    </w:p>
+    <w:p>
+      <w:pPr>
+        <w:rPr>
+          <w:sz w:val="40"/>
+          <w:szCs w:val="40"/>
+        </w:rPr>
+      </w:pPr>
+      <w:r>
+        <w:rPr>
+          <w:sz w:val="40"/>
+          <w:szCs w:val="40"/>
+        </w:rPr>
+        <w:t>-Validator interface can be implemented to validate complex objects by reusing validation logic for nested objects</w:t>
+      </w:r>
+    </w:p>
+    <w:p>
+      <w:pPr>
+        <w:rPr>
+          <w:sz w:val="40"/>
+          <w:szCs w:val="40"/>
+        </w:rPr>
+      </w:pPr>
+      <w:r>
+        <w:rPr>
+          <w:sz w:val="40"/>
+          <w:szCs w:val="40"/>
+        </w:rPr>
+        <w:drawing>
+          <wp:inline distT="0" distB="0" distL="0" distR="0" wp14:anchorId="53DD306F" wp14:editId="4EC7B667">
+            <wp:extent cx="2832788" cy="2019300"/>
+            <wp:effectExtent l="0" t="0" r="5715" b="0"/>
+            <wp:docPr id="6" name="Picture 6"/>
+            <wp:cNvGraphicFramePr>
+              <a:graphicFrameLocks xmlns:a="http://schemas.openxmlformats.org/drawingml/2006/main" noChangeAspect="1"/>
+            </wp:cNvGraphicFramePr>
+            <a:graphic xmlns:a="http://schemas.openxmlformats.org/drawingml/2006/main">
+              <a:graphicData uri="http://schemas.openxmlformats.org/drawingml/2006/picture">
+                <pic:pic xmlns:pic="http://schemas.openxmlformats.org/drawingml/2006/picture">
+                  <pic:nvPicPr>
+                    <pic:cNvPr id="1" name=""/>
+                    <pic:cNvPicPr/>
+                  </pic:nvPicPr>
+                  <pic:blipFill>
+                    <a:blip r:embed="rId24"/>
+                    <a:stretch>
+                      <a:fillRect/>
+                    </a:stretch>
+                  </pic:blipFill>
+                  <pic:spPr>
+                    <a:xfrm>
+                      <a:off x="0" y="0"/>
+                      <a:ext cx="2848227" cy="2030306"/>
+                    </a:xfrm>
+                    <a:prstGeom prst="rect">
+                      <a:avLst/>
+                    </a:prstGeom>
+                  </pic:spPr>
+                </pic:pic>
+              </a:graphicData>
+            </a:graphic>
+          </wp:inline>
+        </w:drawing>
+      </w:r>
+    </w:p>
+    <w:p>
+      <w:pPr>
+        <w:rPr>
+          <w:sz w:val="40"/>
+          <w:szCs w:val="40"/>
+        </w:rPr>
+      </w:pPr>
+      <w:r>
+        <w:rPr>
+          <w:sz w:val="40"/>
+          <w:szCs w:val="40"/>
+        </w:rPr>
+        <w:drawing>
+          <wp:inline distT="0" distB="0" distL="0" distR="0" wp14:anchorId="4298EC0E" wp14:editId="1F3A4DE1">
+            <wp:extent cx="4549140" cy="1644739"/>
+            <wp:effectExtent l="0" t="0" r="3810" b="0"/>
+            <wp:docPr id="7" name="Picture 7"/>
+            <wp:cNvGraphicFramePr>
+              <a:graphicFrameLocks xmlns:a="http://schemas.openxmlformats.org/drawingml/2006/main" noChangeAspect="1"/>
+            </wp:cNvGraphicFramePr>
+            <a:graphic xmlns:a="http://schemas.openxmlformats.org/drawingml/2006/main">
+              <a:graphicData uri="http://schemas.openxmlformats.org/drawingml/2006/picture">
+                <pic:pic xmlns:pic="http://schemas.openxmlformats.org/drawingml/2006/picture">
+                  <pic:nvPicPr>
+                    <pic:cNvPr id="1" name=""/>
+                    <pic:cNvPicPr/>
+                  </pic:nvPicPr>
+                  <pic:blipFill>
+                    <a:blip r:embed="rId25"/>
+                    <a:stretch>
+                      <a:fillRect/>
+                    </a:stretch>
+                  </pic:blipFill>
+                  <pic:spPr>
+                    <a:xfrm>
+                      <a:off x="0" y="0"/>
+                      <a:ext cx="4555317" cy="1646972"/>
+                    </a:xfrm>
+                    <a:prstGeom prst="rect">
+                      <a:avLst/>
+                    </a:prstGeom>
+                  </pic:spPr>
+                </pic:pic>
+              </a:graphicData>
+            </a:graphic>
+          </wp:inline>
+        </w:drawing>
+      </w:r>
+    </w:p>
+    <w:p>
+      <w:pPr>
+        <w:rPr>
+          <w:sz w:val="40"/>
+          <w:szCs w:val="40"/>
+        </w:rPr>
+      </w:pPr>
+      <w:r>
+        <w:rPr>
+          <w:sz w:val="40"/>
+          <w:szCs w:val="40"/>
+        </w:rPr>
+        <w:lastRenderedPageBreak/>
+        <w:drawing>
+          <wp:inline distT="0" distB="0" distL="0" distR="0" wp14:anchorId="659EBB66" wp14:editId="61842D90">
+            <wp:extent cx="5798820" cy="1402001"/>
+            <wp:effectExtent l="0" t="0" r="0" b="8255"/>
+            <wp:docPr id="8" name="Picture 8"/>
+            <wp:cNvGraphicFramePr>
+              <a:graphicFrameLocks xmlns:a="http://schemas.openxmlformats.org/drawingml/2006/main" noChangeAspect="1"/>
+            </wp:cNvGraphicFramePr>
+            <a:graphic xmlns:a="http://schemas.openxmlformats.org/drawingml/2006/main">
+              <a:graphicData uri="http://schemas.openxmlformats.org/drawingml/2006/picture">
+                <pic:pic xmlns:pic="http://schemas.openxmlformats.org/drawingml/2006/picture">
+                  <pic:nvPicPr>
+                    <pic:cNvPr id="1" name=""/>
+                    <pic:cNvPicPr/>
+                  </pic:nvPicPr>
+                  <pic:blipFill>
+                    <a:blip r:embed="rId26"/>
+                    <a:stretch>
+                      <a:fillRect/>
+                    </a:stretch>
+                  </pic:blipFill>
+                  <pic:spPr>
+                    <a:xfrm>
+                      <a:off x="0" y="0"/>
+                      <a:ext cx="5805896" cy="1403712"/>
+                    </a:xfrm>
+                    <a:prstGeom prst="rect">
+                      <a:avLst/>
+                    </a:prstGeom>
+                  </pic:spPr>
+                </pic:pic>
+              </a:graphicData>
+            </a:graphic>
+          </wp:inline>
+        </w:drawing>
+      </w:r>
+    </w:p>
+    <w:p>
+      <w:pPr>
+        <w:rPr>
+          <w:sz w:val="40"/>
+          <w:szCs w:val="40"/>
+        </w:rPr>
+      </w:pPr>
+      <w:r>
+        <w:rPr>
+          <w:sz w:val="40"/>
+          <w:szCs w:val="40"/>
+        </w:rPr>
+        <w:drawing>
+          <wp:inline distT="0" distB="0" distL="0" distR="0" wp14:anchorId="2B05CD45" wp14:editId="621B3A3D">
+            <wp:extent cx="5326380" cy="1907749"/>
+            <wp:effectExtent l="0" t="0" r="7620" b="0"/>
+            <wp:docPr id="9" name="Picture 9"/>
+            <wp:cNvGraphicFramePr>
+              <a:graphicFrameLocks xmlns:a="http://schemas.openxmlformats.org/drawingml/2006/main" noChangeAspect="1"/>
+            </wp:cNvGraphicFramePr>
+            <a:graphic xmlns:a="http://schemas.openxmlformats.org/drawingml/2006/main">
+              <a:graphicData uri="http://schemas.openxmlformats.org/drawingml/2006/picture">
+                <pic:pic xmlns:pic="http://schemas.openxmlformats.org/drawingml/2006/picture">
+                  <pic:nvPicPr>
+                    <pic:cNvPr id="1" name=""/>
+                    <pic:cNvPicPr/>
+                  </pic:nvPicPr>
+                  <pic:blipFill>
+                    <a:blip r:embed="rId27"/>
+                    <a:stretch>
+                      <a:fillRect/>
+                    </a:stretch>
+                  </pic:blipFill>
+                  <pic:spPr>
+                    <a:xfrm>
+                      <a:off x="0" y="0"/>
+                      <a:ext cx="5326380" cy="1907749"/>
+                    </a:xfrm>
+                    <a:prstGeom prst="rect">
+                      <a:avLst/>
+                    </a:prstGeom>
+                  </pic:spPr>
+                </pic:pic>
+              </a:graphicData>
+            </a:graphic>
+          </wp:inline>
+        </w:drawing>
+      </w:r>
+    </w:p>
+    <w:p>
+      <w:pPr>
+        <w:rPr>
+          <w:sz w:val="40"/>
+          <w:szCs w:val="40"/>
+        </w:rPr>
+      </w:pPr>
+      <w:r>
+        <w:rPr>
+          <w:sz w:val="40"/>
+          <w:szCs w:val="40"/>
+        </w:rPr>
+        <w:drawing>
+          <wp:inline distT="0" distB="0" distL="0" distR="0" wp14:anchorId="18F1CC3B" wp14:editId="5D0807D9">
+            <wp:extent cx="5943600" cy="3662045"/>
+            <wp:effectExtent l="0" t="0" r="0" b="0"/>
+            <wp:docPr id="10" name="Picture 10"/>
+            <wp:cNvGraphicFramePr>
+              <a:graphicFrameLocks xmlns:a="http://schemas.openxmlformats.org/drawingml/2006/main" noChangeAspect="1"/>
+            </wp:cNvGraphicFramePr>
+            <a:graphic xmlns:a="http://schemas.openxmlformats.org/drawingml/2006/main">
+              <a:graphicData uri="http://schemas.openxmlformats.org/drawingml/2006/picture">
+                <pic:pic xmlns:pic="http://schemas.openxmlformats.org/drawingml/2006/picture">
+                  <pic:nvPicPr>
+                    <pic:cNvPr id="1" name=""/>
+                    <pic:cNvPicPr/>
+                  </pic:nvPicPr>
+                  <pic:blipFill>
+                    <a:blip r:embed="rId28"/>
+                    <a:stretch>
+                      <a:fillRect/>
+                    </a:stretch>
+                  </pic:blipFill>
+                  <pic:spPr>
+                    <a:xfrm>
+                      <a:off x="0" y="0"/>
+                      <a:ext cx="5943600" cy="3662045"/>
+                    </a:xfrm>
+                    <a:prstGeom prst="rect">
+                      <a:avLst/>
+                    </a:prstGeom>
+                  </pic:spPr>
+                </pic:pic>
+              </a:graphicData>
+            </a:graphic>
+          </wp:inline>
+        </w:drawing>
+      </w:r>
     </w:p>
     <w:p>
       <w:pPr>
@@ -1082,6 +1711,7 @@
           <w:sz w:val="40"/>
           <w:szCs w:val="40"/>
         </w:rPr>
+        <w:lastRenderedPageBreak/>
         <w:t>11.4.3 Dependencies</w:t>
       </w:r>
     </w:p>
@@ -1092,6 +1722,13 @@
           <w:szCs w:val="40"/>
         </w:rPr>
       </w:pPr>
+      <w:r>
+        <w:rPr>
+          <w:sz w:val="40"/>
+          <w:szCs w:val="40"/>
+        </w:rPr>
+        <w:t xml:space="preserve">-hibernate-validator </w:t>
+      </w:r>
     </w:p>
     <w:p>
       <w:pPr>
@@ -1118,6 +1755,47 @@
           <w:szCs w:val="40"/>
         </w:rPr>
       </w:pPr>
+      <w:r>
+        <w:rPr>
+          <w:sz w:val="40"/>
+          <w:szCs w:val="40"/>
+        </w:rPr>
+        <w:drawing>
+          <wp:inline distT="0" distB="0" distL="0" distR="0" wp14:anchorId="079A5EA3" wp14:editId="482D38D4">
+            <wp:extent cx="2187130" cy="1767993"/>
+            <wp:effectExtent l="0" t="0" r="3810" b="3810"/>
+            <wp:docPr id="11" name="Picture 11"/>
+            <wp:cNvGraphicFramePr>
+              <a:graphicFrameLocks xmlns:a="http://schemas.openxmlformats.org/drawingml/2006/main" noChangeAspect="1"/>
+            </wp:cNvGraphicFramePr>
+            <a:graphic xmlns:a="http://schemas.openxmlformats.org/drawingml/2006/main">
+              <a:graphicData uri="http://schemas.openxmlformats.org/drawingml/2006/picture">
+                <pic:pic xmlns:pic="http://schemas.openxmlformats.org/drawingml/2006/picture">
+                  <pic:nvPicPr>
+                    <pic:cNvPr id="1" name=""/>
+                    <pic:cNvPicPr/>
+                  </pic:nvPicPr>
+                  <pic:blipFill>
+                    <a:blip r:embed="rId29"/>
+                    <a:stretch>
+                      <a:fillRect/>
+                    </a:stretch>
+                  </pic:blipFill>
+                  <pic:spPr>
+                    <a:xfrm>
+                      <a:off x="0" y="0"/>
+                      <a:ext cx="2187130" cy="1767993"/>
+                    </a:xfrm>
+                    <a:prstGeom prst="rect">
+                      <a:avLst/>
+                    </a:prstGeom>
+                  </pic:spPr>
+                </pic:pic>
+              </a:graphicData>
+            </a:graphic>
+          </wp:inline>
+        </w:drawing>
+      </w:r>
     </w:p>
     <w:p>
       <w:pPr>
@@ -1144,6 +1822,119 @@
           <w:szCs w:val="40"/>
         </w:rPr>
       </w:pPr>
+      <w:r>
+        <w:rPr>
+          <w:sz w:val="40"/>
+          <w:szCs w:val="40"/>
+        </w:rPr>
+        <w:t>-To configure support of Bean Validation API in ApplicationContext, we define a LocalValidatorFactoryBean</w:t>
+      </w:r>
+      <w:r>
+        <w:rPr>
+          <w:sz w:val="40"/>
+          <w:szCs w:val="40"/>
+        </w:rPr>
+        <w:t>, then register all validation services needed.</w:t>
+      </w:r>
+    </w:p>
+    <w:p>
+      <w:pPr>
+        <w:rPr>
+          <w:sz w:val="40"/>
+          <w:szCs w:val="40"/>
+        </w:rPr>
+      </w:pPr>
+      <w:r>
+        <w:rPr>
+          <w:sz w:val="40"/>
+          <w:szCs w:val="40"/>
+        </w:rPr>
+        <w:drawing>
+          <wp:inline distT="0" distB="0" distL="0" distR="0" wp14:anchorId="0F29E5AC" wp14:editId="555CBC6B">
+            <wp:extent cx="3421677" cy="1402202"/>
+            <wp:effectExtent l="0" t="0" r="7620" b="7620"/>
+            <wp:docPr id="13" name="Picture 13"/>
+            <wp:cNvGraphicFramePr>
+              <a:graphicFrameLocks xmlns:a="http://schemas.openxmlformats.org/drawingml/2006/main" noChangeAspect="1"/>
+            </wp:cNvGraphicFramePr>
+            <a:graphic xmlns:a="http://schemas.openxmlformats.org/drawingml/2006/main">
+              <a:graphicData uri="http://schemas.openxmlformats.org/drawingml/2006/picture">
+                <pic:pic xmlns:pic="http://schemas.openxmlformats.org/drawingml/2006/picture">
+                  <pic:nvPicPr>
+                    <pic:cNvPr id="1" name=""/>
+                    <pic:cNvPicPr/>
+                  </pic:nvPicPr>
+                  <pic:blipFill>
+                    <a:blip r:embed="rId30"/>
+                    <a:stretch>
+                      <a:fillRect/>
+                    </a:stretch>
+                  </pic:blipFill>
+                  <pic:spPr>
+                    <a:xfrm>
+                      <a:off x="0" y="0"/>
+                      <a:ext cx="3421677" cy="1402202"/>
+                    </a:xfrm>
+                    <a:prstGeom prst="rect">
+                      <a:avLst/>
+                    </a:prstGeom>
+                  </pic:spPr>
+                </pic:pic>
+              </a:graphicData>
+            </a:graphic>
+          </wp:inline>
+        </w:drawing>
+      </w:r>
+    </w:p>
+    <w:p>
+      <w:pPr>
+        <w:rPr>
+          <w:sz w:val="40"/>
+          <w:szCs w:val="40"/>
+        </w:rPr>
+      </w:pPr>
+      <w:r>
+        <w:rPr>
+          <w:sz w:val="40"/>
+          <w:szCs w:val="40"/>
+        </w:rPr>
+        <w:lastRenderedPageBreak/>
+        <w:drawing>
+          <wp:inline distT="0" distB="0" distL="0" distR="0" wp14:anchorId="5E19FE86" wp14:editId="2646321F">
+            <wp:extent cx="5380186" cy="2301439"/>
+            <wp:effectExtent l="0" t="0" r="0" b="3810"/>
+            <wp:docPr id="14" name="Picture 14"/>
+            <wp:cNvGraphicFramePr>
+              <a:graphicFrameLocks xmlns:a="http://schemas.openxmlformats.org/drawingml/2006/main" noChangeAspect="1"/>
+            </wp:cNvGraphicFramePr>
+            <a:graphic xmlns:a="http://schemas.openxmlformats.org/drawingml/2006/main">
+              <a:graphicData uri="http://schemas.openxmlformats.org/drawingml/2006/picture">
+                <pic:pic xmlns:pic="http://schemas.openxmlformats.org/drawingml/2006/picture">
+                  <pic:nvPicPr>
+                    <pic:cNvPr id="1" name=""/>
+                    <pic:cNvPicPr/>
+                  </pic:nvPicPr>
+                  <pic:blipFill>
+                    <a:blip r:embed="rId31"/>
+                    <a:stretch>
+                      <a:fillRect/>
+                    </a:stretch>
+                  </pic:blipFill>
+                  <pic:spPr>
+                    <a:xfrm>
+                      <a:off x="0" y="0"/>
+                      <a:ext cx="5380186" cy="2301439"/>
+                    </a:xfrm>
+                    <a:prstGeom prst="rect">
+                      <a:avLst/>
+                    </a:prstGeom>
+                  </pic:spPr>
+                </pic:pic>
+              </a:graphicData>
+            </a:graphic>
+          </wp:inline>
+        </w:drawing>
+      </w:r>
     </w:p>
     <w:p>
       <w:pPr>
@@ -1170,6 +1961,178 @@
           <w:szCs w:val="40"/>
         </w:rPr>
       </w:pPr>
+      <w:r>
+        <w:rPr>
+          <w:sz w:val="40"/>
+          <w:szCs w:val="40"/>
+        </w:rPr>
+        <w:t xml:space="preserve">-Annotation interface for Custom Validator </w:t>
+      </w:r>
+    </w:p>
+    <w:p>
+      <w:pPr>
+        <w:rPr>
+          <w:sz w:val="40"/>
+          <w:szCs w:val="40"/>
+        </w:rPr>
+      </w:pPr>
+      <w:r>
+        <w:rPr>
+          <w:sz w:val="40"/>
+          <w:szCs w:val="40"/>
+        </w:rPr>
+        <w:drawing>
+          <wp:inline distT="0" distB="0" distL="0" distR="0" wp14:anchorId="32219F22" wp14:editId="70DECB16">
+            <wp:extent cx="5943600" cy="1529080"/>
+            <wp:effectExtent l="0" t="0" r="0" b="0"/>
+            <wp:docPr id="15" name="Picture 15"/>
+            <wp:cNvGraphicFramePr>
+              <a:graphicFrameLocks xmlns:a="http://schemas.openxmlformats.org/drawingml/2006/main" noChangeAspect="1"/>
+            </wp:cNvGraphicFramePr>
+            <a:graphic xmlns:a="http://schemas.openxmlformats.org/drawingml/2006/main">
+              <a:graphicData uri="http://schemas.openxmlformats.org/drawingml/2006/picture">
+                <pic:pic xmlns:pic="http://schemas.openxmlformats.org/drawingml/2006/picture">
+                  <pic:nvPicPr>
+                    <pic:cNvPr id="1" name=""/>
+                    <pic:cNvPicPr/>
+                  </pic:nvPicPr>
+                  <pic:blipFill>
+                    <a:blip r:embed="rId32"/>
+                    <a:stretch>
+                      <a:fillRect/>
+                    </a:stretch>
+                  </pic:blipFill>
+                  <pic:spPr>
+                    <a:xfrm>
+                      <a:off x="0" y="0"/>
+                      <a:ext cx="5943600" cy="1529080"/>
+                    </a:xfrm>
+                    <a:prstGeom prst="rect">
+                      <a:avLst/>
+                    </a:prstGeom>
+                  </pic:spPr>
+                </pic:pic>
+              </a:graphicData>
+            </a:graphic>
+          </wp:inline>
+        </w:drawing>
+      </w:r>
+    </w:p>
+    <w:p>
+      <w:pPr>
+        <w:rPr>
+          <w:sz w:val="40"/>
+          <w:szCs w:val="40"/>
+        </w:rPr>
+      </w:pPr>
+      <w:r>
+        <w:rPr>
+          <w:sz w:val="40"/>
+          <w:szCs w:val="40"/>
+        </w:rPr>
+        <w:t>-Validation logic:</w:t>
+      </w:r>
+    </w:p>
+    <w:p>
+      <w:pPr>
+        <w:rPr>
+          <w:sz w:val="40"/>
+          <w:szCs w:val="40"/>
+        </w:rPr>
+      </w:pPr>
+      <w:r>
+        <w:rPr>
+          <w:sz w:val="40"/>
+          <w:szCs w:val="40"/>
+        </w:rPr>
+        <w:drawing>
+          <wp:inline distT="0" distB="0" distL="0" distR="0" wp14:anchorId="688C8C6C" wp14:editId="69BDA6E0">
+            <wp:extent cx="5318760" cy="1839973"/>
+            <wp:effectExtent l="0" t="0" r="0" b="8255"/>
+            <wp:docPr id="16" name="Picture 16"/>
+            <wp:cNvGraphicFramePr>
+              <a:graphicFrameLocks xmlns:a="http://schemas.openxmlformats.org/drawingml/2006/main" noChangeAspect="1"/>
+            </wp:cNvGraphicFramePr>
+            <a:graphic xmlns:a="http://schemas.openxmlformats.org/drawingml/2006/main">
+              <a:graphicData uri="http://schemas.openxmlformats.org/drawingml/2006/picture">
+                <pic:pic xmlns:pic="http://schemas.openxmlformats.org/drawingml/2006/picture">
+                  <pic:nvPicPr>
+                    <pic:cNvPr id="1" name=""/>
+                    <pic:cNvPicPr/>
+                  </pic:nvPicPr>
+                  <pic:blipFill>
+                    <a:blip r:embed="rId33"/>
+                    <a:stretch>
+                      <a:fillRect/>
+                    </a:stretch>
+                  </pic:blipFill>
+                  <pic:spPr>
+                    <a:xfrm>
+                      <a:off x="0" y="0"/>
+                      <a:ext cx="5330383" cy="1843994"/>
+                    </a:xfrm>
+                    <a:prstGeom prst="rect">
+                      <a:avLst/>
+                    </a:prstGeom>
+                  </pic:spPr>
+                </pic:pic>
+              </a:graphicData>
+            </a:graphic>
+          </wp:inline>
+        </w:drawing>
+      </w:r>
+      <w:bookmarkStart w:id="0" w:name="_GoBack"/>
+      <w:bookmarkEnd w:id="0"/>
+    </w:p>
+    <w:p>
+      <w:pPr>
+        <w:rPr>
+          <w:sz w:val="40"/>
+          <w:szCs w:val="40"/>
+        </w:rPr>
+      </w:pPr>
+      <w:r>
+        <w:rPr>
+          <w:sz w:val="40"/>
+          <w:szCs w:val="40"/>
+        </w:rPr>
+        <w:lastRenderedPageBreak/>
+        <w:drawing>
+          <wp:inline distT="0" distB="0" distL="0" distR="0" wp14:anchorId="288F1D16" wp14:editId="5C053AD4">
+            <wp:extent cx="1783441" cy="1623060"/>
+            <wp:effectExtent l="0" t="0" r="7620" b="0"/>
+            <wp:docPr id="17" name="Picture 17"/>
+            <wp:cNvGraphicFramePr>
+              <a:graphicFrameLocks xmlns:a="http://schemas.openxmlformats.org/drawingml/2006/main" noChangeAspect="1"/>
+            </wp:cNvGraphicFramePr>
+            <a:graphic xmlns:a="http://schemas.openxmlformats.org/drawingml/2006/main">
+              <a:graphicData uri="http://schemas.openxmlformats.org/drawingml/2006/picture">
+                <pic:pic xmlns:pic="http://schemas.openxmlformats.org/drawingml/2006/picture">
+                  <pic:nvPicPr>
+                    <pic:cNvPr id="1" name=""/>
+                    <pic:cNvPicPr/>
+                  </pic:nvPicPr>
+                  <pic:blipFill>
+                    <a:blip r:embed="rId34"/>
+                    <a:stretch>
+                      <a:fillRect/>
+                    </a:stretch>
+                  </pic:blipFill>
+                  <pic:spPr>
+                    <a:xfrm>
+                      <a:off x="0" y="0"/>
+                      <a:ext cx="1786277" cy="1625641"/>
+                    </a:xfrm>
+                    <a:prstGeom prst="rect">
+                      <a:avLst/>
+                    </a:prstGeom>
+                  </pic:spPr>
+                </pic:pic>
+              </a:graphicData>
+            </a:graphic>
+          </wp:inline>
+        </w:drawing>
+      </w:r>
     </w:p>
     <w:p>
       <w:pPr>
@@ -1196,6 +2159,34 @@
           <w:szCs w:val="40"/>
         </w:rPr>
       </w:pPr>
+      <w:r>
+        <w:rPr>
+          <w:sz w:val="40"/>
+          <w:szCs w:val="40"/>
+        </w:rPr>
+        <w:t>-See in book</w:t>
+      </w:r>
+      <w:r>
+        <w:rPr>
+          <w:sz w:val="40"/>
+          <w:szCs w:val="40"/>
+        </w:rPr>
+        <w:tab/>
+      </w:r>
+      <w:r>
+        <w:rPr>
+          <w:sz w:val="40"/>
+          <w:szCs w:val="40"/>
+        </w:rPr>
+        <w:tab/>
+      </w:r>
+      <w:r>
+        <w:rPr>
+          <w:sz w:val="40"/>
+          <w:szCs w:val="40"/>
+        </w:rPr>
+        <w:tab/>
+      </w:r>
     </w:p>
     <w:p>
       <w:pPr>
@@ -1212,8 +2203,174 @@
           <w:sz w:val="40"/>
           <w:szCs w:val="40"/>
         </w:rPr>
+        <w:t>11.4.8 Decide which Validation API to use</w:t>
+      </w:r>
+    </w:p>
+    <w:p>
+      <w:pPr>
+        <w:rPr>
+          <w:sz w:val="40"/>
+          <w:szCs w:val="40"/>
+        </w:rPr>
+      </w:pPr>
+      <w:r>
+        <w:rPr>
+          <w:sz w:val="40"/>
+          <w:szCs w:val="40"/>
+        </w:rPr>
+        <w:t>-See in book</w:t>
+      </w:r>
+    </w:p>
+    <w:p>
+      <w:pPr>
+        <w:pStyle w:val="Heading3"/>
+        <w:rPr>
+          <w:color w:val="0070C0"/>
+          <w:sz w:val="40"/>
+          <w:szCs w:val="40"/>
+        </w:rPr>
+      </w:pPr>
+      <w:r>
+        <w:rPr>
+          <w:color w:val="0070C0"/>
+          <w:sz w:val="40"/>
+          <w:szCs w:val="40"/>
+        </w:rPr>
+        <w:t>11.4.9 Configure Validation in Spring Boot App</w:t>
+      </w:r>
+    </w:p>
+    <w:p>
+      <w:pPr>
+        <w:rPr>
+          <w:sz w:val="40"/>
+          <w:szCs w:val="40"/>
+        </w:rPr>
+      </w:pPr>
+      <w:r>
+        <w:rPr>
+          <w:sz w:val="40"/>
+          <w:szCs w:val="40"/>
+        </w:rPr>
+        <w:t>-spring-boot-starter-validation</w:t>
+      </w:r>
+    </w:p>
+    <w:p>
+      <w:pPr>
+        <w:pStyle w:val="Heading1"/>
+        <w:rPr>
+          <w:color w:val="EE0000"/>
+        </w:rPr>
+      </w:pPr>
+      <w:r>
+        <w:rPr>
+          <w:color w:val="EE0000"/>
+        </w:rPr>
+        <w:t>12. Task Execution and Scheduling</w:t>
+      </w:r>
+    </w:p>
+    <w:p>
+      <w:pPr>
+        <w:rPr>
+          <w:sz w:val="40"/>
+          <w:szCs w:val="40"/>
+        </w:rPr>
+      </w:pPr>
+    </w:p>
+    <w:p>
+      <w:pPr>
+        <w:pStyle w:val="Heading2"/>
+        <w:rPr>
+          <w:color w:val="3A7C22" w:themeColor="accent6" w:themeShade="BF"/>
+          <w:sz w:val="40"/>
+          <w:szCs w:val="40"/>
+        </w:rPr>
+      </w:pPr>
+      <w:r>
+        <w:rPr>
+          <w:color w:val="3A7C22" w:themeColor="accent6" w:themeShade="BF"/>
+          <w:sz w:val="40"/>
+          <w:szCs w:val="40"/>
+        </w:rPr>
+        <w:t>12.1 Task Executing in Java</w:t>
+      </w:r>
+    </w:p>
+    <w:p>
+      <w:pPr>
+        <w:rPr>
+          <w:sz w:val="40"/>
+          <w:szCs w:val="40"/>
+        </w:rPr>
+      </w:pPr>
+    </w:p>
+    <w:p>
+      <w:pPr>
+        <w:pStyle w:val="Heading2"/>
+        <w:rPr>
+          <w:color w:val="3A7C22" w:themeColor="accent6" w:themeShade="BF"/>
+          <w:sz w:val="40"/>
+          <w:szCs w:val="40"/>
+        </w:rPr>
+      </w:pPr>
+      <w:r>
+        <w:rPr>
+          <w:color w:val="3A7C22" w:themeColor="accent6" w:themeShade="BF"/>
+          <w:sz w:val="40"/>
+          <w:szCs w:val="40"/>
+        </w:rPr>
+        <w:t>12.2 Task Executing in Spring</w:t>
+      </w:r>
+    </w:p>
+    <w:p>
+      <w:pPr>
+        <w:rPr>
+          <w:sz w:val="40"/>
+          <w:szCs w:val="40"/>
+        </w:rPr>
+      </w:pPr>
+    </w:p>
+    <w:p>
+      <w:pPr>
+        <w:pStyle w:val="Heading2"/>
+        <w:rPr>
+          <w:color w:val="3A7C22" w:themeColor="accent6" w:themeShade="BF"/>
+          <w:sz w:val="40"/>
+          <w:szCs w:val="40"/>
+        </w:rPr>
+      </w:pPr>
+      <w:r>
+        <w:rPr>
+          <w:color w:val="3A7C22" w:themeColor="accent6" w:themeShade="BF"/>
+          <w:sz w:val="40"/>
+          <w:szCs w:val="40"/>
+        </w:rPr>
+        <w:t>12.3 Task Scheduling in Spring</w:t>
+      </w:r>
+    </w:p>
+    <w:p>
+      <w:pPr>
+        <w:rPr>
+          <w:sz w:val="40"/>
+          <w:szCs w:val="40"/>
+        </w:rPr>
+      </w:pPr>
+    </w:p>
+    <w:p>
+      <w:pPr>
+        <w:pStyle w:val="Heading3"/>
+        <w:rPr>
+          <w:color w:val="0070C0"/>
+          <w:sz w:val="40"/>
+          <w:szCs w:val="40"/>
+        </w:rPr>
+      </w:pPr>
+      <w:r>
+        <w:rPr>
+          <w:color w:val="0070C0"/>
+          <w:sz w:val="40"/>
+          <w:szCs w:val="40"/>
+        </w:rPr>
         <w:lastRenderedPageBreak/>
-        <w:t>11.4.8 Decide which Validation API to use</w:t>
+        <w:t>12.3.1 Introduce Spring TaskScheduler Abstraction</w:t>
       </w:r>
     </w:p>
     <w:p>
@@ -1239,7 +2396,33 @@
           <w:sz w:val="40"/>
           <w:szCs w:val="40"/>
         </w:rPr>
-        <w:t>11.4.9 Configure Validation in Spring Boot App</w:t>
+        <w:t>12.3.2 Explore a Sample Task</w:t>
+      </w:r>
+    </w:p>
+    <w:p>
+      <w:pPr>
+        <w:rPr>
+          <w:sz w:val="40"/>
+          <w:szCs w:val="40"/>
+        </w:rPr>
+      </w:pPr>
+    </w:p>
+    <w:p>
+      <w:pPr>
+        <w:pStyle w:val="Heading3"/>
+        <w:rPr>
+          <w:color w:val="0070C0"/>
+          <w:sz w:val="40"/>
+          <w:szCs w:val="40"/>
+        </w:rPr>
+      </w:pPr>
+      <w:r>
+        <w:rPr>
+          <w:color w:val="0070C0"/>
+          <w:sz w:val="40"/>
+          <w:szCs w:val="40"/>
+        </w:rPr>
+        <w:t>12.3.3 Asynchronous Task Execution in Spring</w:t>
       </w:r>
     </w:p>
     <w:p>
@@ -1261,185 +2444,6 @@
         <w:rPr>
           <w:color w:val="EE0000"/>
         </w:rPr>
-        <w:t>12. Task Execution and Scheduling</w:t>
-      </w:r>
-    </w:p>
-    <w:p>
-      <w:pPr>
-        <w:rPr>
-          <w:sz w:val="40"/>
-          <w:szCs w:val="40"/>
-        </w:rPr>
-      </w:pPr>
-    </w:p>
-    <w:p>
-      <w:pPr>
-        <w:pStyle w:val="Heading2"/>
-        <w:rPr>
-          <w:color w:val="3A7C22" w:themeColor="accent6" w:themeShade="BF"/>
-          <w:sz w:val="40"/>
-          <w:szCs w:val="40"/>
-        </w:rPr>
-      </w:pPr>
-      <w:r>
-        <w:rPr>
-          <w:color w:val="3A7C22" w:themeColor="accent6" w:themeShade="BF"/>
-          <w:sz w:val="40"/>
-          <w:szCs w:val="40"/>
-        </w:rPr>
-        <w:t>12.1 Task Executing in Java</w:t>
-      </w:r>
-    </w:p>
-    <w:p>
-      <w:pPr>
-        <w:rPr>
-          <w:sz w:val="40"/>
-          <w:szCs w:val="40"/>
-        </w:rPr>
-      </w:pPr>
-    </w:p>
-    <w:p>
-      <w:pPr>
-        <w:pStyle w:val="Heading2"/>
-        <w:rPr>
-          <w:color w:val="3A7C22" w:themeColor="accent6" w:themeShade="BF"/>
-          <w:sz w:val="40"/>
-          <w:szCs w:val="40"/>
-        </w:rPr>
-      </w:pPr>
-      <w:r>
-        <w:rPr>
-          <w:color w:val="3A7C22" w:themeColor="accent6" w:themeShade="BF"/>
-          <w:sz w:val="40"/>
-          <w:szCs w:val="40"/>
-        </w:rPr>
-        <w:t>12.2 Task Executing in Spring</w:t>
-      </w:r>
-    </w:p>
-    <w:p>
-      <w:pPr>
-        <w:rPr>
-          <w:sz w:val="40"/>
-          <w:szCs w:val="40"/>
-        </w:rPr>
-      </w:pPr>
-    </w:p>
-    <w:p>
-      <w:pPr>
-        <w:pStyle w:val="Heading2"/>
-        <w:rPr>
-          <w:color w:val="3A7C22" w:themeColor="accent6" w:themeShade="BF"/>
-          <w:sz w:val="40"/>
-          <w:szCs w:val="40"/>
-        </w:rPr>
-      </w:pPr>
-      <w:r>
-        <w:rPr>
-          <w:color w:val="3A7C22" w:themeColor="accent6" w:themeShade="BF"/>
-          <w:sz w:val="40"/>
-          <w:szCs w:val="40"/>
-        </w:rPr>
-        <w:t>12.3 Task Scheduling in Spring</w:t>
-      </w:r>
-    </w:p>
-    <w:p>
-      <w:pPr>
-        <w:rPr>
-          <w:sz w:val="40"/>
-          <w:szCs w:val="40"/>
-        </w:rPr>
-      </w:pPr>
-    </w:p>
-    <w:p>
-      <w:pPr>
-        <w:pStyle w:val="Heading3"/>
-        <w:rPr>
-          <w:color w:val="0070C0"/>
-          <w:sz w:val="40"/>
-          <w:szCs w:val="40"/>
-        </w:rPr>
-      </w:pPr>
-      <w:r>
-        <w:rPr>
-          <w:color w:val="0070C0"/>
-          <w:sz w:val="40"/>
-          <w:szCs w:val="40"/>
-        </w:rPr>
-        <w:t>12.3.1 Introduce Spring TaskScheduler Abstraction</w:t>
-      </w:r>
-    </w:p>
-    <w:p>
-      <w:pPr>
-        <w:rPr>
-          <w:sz w:val="40"/>
-          <w:szCs w:val="40"/>
-        </w:rPr>
-      </w:pPr>
-    </w:p>
-    <w:p>
-      <w:pPr>
-        <w:pStyle w:val="Heading3"/>
-        <w:rPr>
-          <w:color w:val="0070C0"/>
-          <w:sz w:val="40"/>
-          <w:szCs w:val="40"/>
-        </w:rPr>
-      </w:pPr>
-      <w:r>
-        <w:rPr>
-          <w:color w:val="0070C0"/>
-          <w:sz w:val="40"/>
-          <w:szCs w:val="40"/>
-        </w:rPr>
-        <w:t>12.3.2 Explore a Sample Task</w:t>
-      </w:r>
-    </w:p>
-    <w:p>
-      <w:pPr>
-        <w:rPr>
-          <w:sz w:val="40"/>
-          <w:szCs w:val="40"/>
-        </w:rPr>
-      </w:pPr>
-    </w:p>
-    <w:p>
-      <w:pPr>
-        <w:pStyle w:val="Heading3"/>
-        <w:rPr>
-          <w:color w:val="0070C0"/>
-          <w:sz w:val="40"/>
-          <w:szCs w:val="40"/>
-        </w:rPr>
-      </w:pPr>
-      <w:r>
-        <w:rPr>
-          <w:color w:val="0070C0"/>
-          <w:sz w:val="40"/>
-          <w:szCs w:val="40"/>
-        </w:rPr>
-        <w:t>12.3.3 Asynchronous Task Execution in Spring</w:t>
-      </w:r>
-    </w:p>
-    <w:p>
-      <w:pPr>
-        <w:rPr>
-          <w:sz w:val="40"/>
-          <w:szCs w:val="40"/>
-        </w:rPr>
-      </w:pPr>
-    </w:p>
-    <w:p>
-      <w:pPr>
-        <w:pStyle w:val="Heading1"/>
-        <w:rPr>
-          <w:color w:val="EE0000"/>
-        </w:rPr>
-      </w:pPr>
-      <w:r>
-        <w:rPr>
-          <w:color w:val="EE0000"/>
-        </w:rPr>
-        <w:lastRenderedPageBreak/>
         <w:t>13. Spring Remoting</w:t>
       </w:r>
     </w:p>
@@ -1573,8 +2577,58 @@
 </w:document>
 </file>
 
+<file path=word/endnotes.xml><?xml version="1.0" encoding="utf-8"?>
+<w:endnotes xmlns:wpc="http://schemas.microsoft.com/office/word/2010/wordprocessingCanvas" xmlns:mc="http://schemas.openxmlformats.org/markup-compatibility/2006" xmlns:o="urn:schemas-microsoft-com:office:office" xmlns:r="http://schemas.openxmlformats.org/officeDocument/2006/relationships" xmlns:m="http://schemas.openxmlformats.org/officeDocument/2006/math" xmlns:v="urn:schemas-microsoft-com:vml" xmlns:wp14="http://schemas.microsoft.com/office/word/2010/wordprocessingDrawing" xmlns:wp="http://schemas.openxmlformats.org/drawingml/2006/wordprocessingDrawing" xmlns:w10="urn:schemas-microsoft-com:office:word" xmlns:w="http://schemas.openxmlformats.org/wordprocessingml/2006/main" xmlns:w14="http://schemas.microsoft.com/office/word/2010/wordml" xmlns:w15="http://schemas.microsoft.com/office/word/2012/wordml" xmlns:wpg="http://schemas.microsoft.com/office/word/2010/wordprocessingGroup" xmlns:wpi="http://schemas.microsoft.com/office/word/2010/wordprocessingInk" xmlns:wne="http://schemas.microsoft.com/office/word/2006/wordml" xmlns:wps="http://schemas.microsoft.com/office/word/2010/wordprocessingShape" mc:Ignorable="w14 w15 wp14">
+  <w:endnote w:type="separator" w:id="-1">
+    <w:p>
+      <w:pPr>
+        <w:spacing w:after="0" w:line="240" w:lineRule="auto"/>
+      </w:pPr>
+      <w:r>
+        <w:separator/>
+      </w:r>
+    </w:p>
+  </w:endnote>
+  <w:endnote w:type="continuationSeparator" w:id="0">
+    <w:p>
+      <w:pPr>
+        <w:spacing w:after="0" w:line="240" w:lineRule="auto"/>
+      </w:pPr>
+      <w:r>
+        <w:continuationSeparator/>
+      </w:r>
+    </w:p>
+  </w:endnote>
+</w:endnotes>
+</file>
+
+<file path=word/footnotes.xml><?xml version="1.0" encoding="utf-8"?>
+<w:footnotes xmlns:wpc="http://schemas.microsoft.com/office/word/2010/wordprocessingCanvas" xmlns:mc="http://schemas.openxmlformats.org/markup-compatibility/2006" xmlns:o="urn:schemas-microsoft-com:office:office" xmlns:r="http://schemas.openxmlformats.org/officeDocument/2006/relationships" xmlns:m="http://schemas.openxmlformats.org/officeDocument/2006/math" xmlns:v="urn:schemas-microsoft-com:vml" xmlns:wp14="http://schemas.microsoft.com/office/word/2010/wordprocessingDrawing" xmlns:wp="http://schemas.openxmlformats.org/drawingml/2006/wordprocessingDrawing" xmlns:w10="urn:schemas-microsoft-com:office:word" xmlns:w="http://schemas.openxmlformats.org/wordprocessingml/2006/main" xmlns:w14="http://schemas.microsoft.com/office/word/2010/wordml" xmlns:w15="http://schemas.microsoft.com/office/word/2012/wordml" xmlns:wpg="http://schemas.microsoft.com/office/word/2010/wordprocessingGroup" xmlns:wpi="http://schemas.microsoft.com/office/word/2010/wordprocessingInk" xmlns:wne="http://schemas.microsoft.com/office/word/2006/wordml" xmlns:wps="http://schemas.microsoft.com/office/word/2010/wordprocessingShape" mc:Ignorable="w14 w15 wp14">
+  <w:footnote w:type="separator" w:id="-1">
+    <w:p>
+      <w:pPr>
+        <w:spacing w:after="0" w:line="240" w:lineRule="auto"/>
+      </w:pPr>
+      <w:r>
+        <w:separator/>
+      </w:r>
+    </w:p>
+  </w:footnote>
+  <w:footnote w:type="continuationSeparator" w:id="0">
+    <w:p>
+      <w:pPr>
+        <w:spacing w:after="0" w:line="240" w:lineRule="auto"/>
+      </w:pPr>
+      <w:r>
+        <w:continuationSeparator/>
+      </w:r>
+    </w:p>
+  </w:footnote>
+</w:footnotes>
+</file>
+
 <file path=word/styles.xml><?xml version="1.0" encoding="utf-8"?>
-<w:styles xmlns:mc="http://schemas.openxmlformats.org/markup-compatibility/2006" xmlns:r="http://schemas.openxmlformats.org/officeDocument/2006/relationships" xmlns:w="http://schemas.openxmlformats.org/wordprocessingml/2006/main" xmlns:w14="http://schemas.microsoft.com/office/word/2010/wordml" xmlns:w15="http://schemas.microsoft.com/office/word/2012/wordml" xmlns:w16cex="http://schemas.microsoft.com/office/word/2018/wordml/cex" xmlns:w16cid="http://schemas.microsoft.com/office/word/2016/wordml/cid" xmlns:w16="http://schemas.microsoft.com/office/word/2018/wordml" xmlns:w16du="http://schemas.microsoft.com/office/word/2023/wordml/word16du" xmlns:w16sdtdh="http://schemas.microsoft.com/office/word/2020/wordml/sdtdatahash" xmlns:w16sdtfl="http://schemas.microsoft.com/office/word/2024/wordml/sdtformatlock" xmlns:w16se="http://schemas.microsoft.com/office/word/2015/wordml/symex" mc:Ignorable="w14 w15 w16se w16cid w16 w16cex w16sdtdh w16sdtfl w16du">
+<w:styles xmlns:mc="http://schemas.openxmlformats.org/markup-compatibility/2006" xmlns:r="http://schemas.openxmlformats.org/officeDocument/2006/relationships" xmlns:w="http://schemas.openxmlformats.org/wordprocessingml/2006/main" xmlns:w14="http://schemas.microsoft.com/office/word/2010/wordml" xmlns:w15="http://schemas.microsoft.com/office/word/2012/wordml" mc:Ignorable="w14 w15">
   <w:docDefaults>
     <w:rPrDefault>
       <w:rPr>
@@ -1592,7 +2646,7 @@
       </w:pPr>
     </w:pPrDefault>
   </w:docDefaults>
-  <w:latentStyles w:defLockedState="0" w:defUIPriority="99" w:defSemiHidden="0" w:defUnhideWhenUsed="0" w:defQFormat="0" w:count="376">
+  <w:latentStyles w:defLockedState="0" w:defUIPriority="99" w:defSemiHidden="0" w:defUnhideWhenUsed="0" w:defQFormat="0" w:count="371">
     <w:lsdException w:name="Normal" w:uiPriority="0" w:qFormat="1"/>
     <w:lsdException w:name="heading 1" w:uiPriority="9" w:qFormat="1"/>
     <w:lsdException w:name="heading 2" w:semiHidden="1" w:uiPriority="9" w:unhideWhenUsed="1" w:qFormat="1"/>
@@ -1964,11 +3018,6 @@
     <w:lsdException w:name="List Table 5 Dark Accent 6" w:uiPriority="50"/>
     <w:lsdException w:name="List Table 6 Colorful Accent 6" w:uiPriority="51"/>
     <w:lsdException w:name="List Table 7 Colorful Accent 6" w:uiPriority="52"/>
-    <w:lsdException w:name="Mention" w:semiHidden="1" w:unhideWhenUsed="1"/>
-    <w:lsdException w:name="Smart Hyperlink" w:semiHidden="1" w:unhideWhenUsed="1"/>
-    <w:lsdException w:name="Hashtag" w:semiHidden="1" w:unhideWhenUsed="1"/>
-    <w:lsdException w:name="Unresolved Mention" w:semiHidden="1" w:unhideWhenUsed="1"/>
-    <w:lsdException w:name="Smart Link" w:semiHidden="1" w:unhideWhenUsed="1"/>
   </w:latentStyles>
   <w:style w:type="paragraph" w:default="1" w:styleId="Normal">
     <w:name w:val="Normal"/>
@@ -2486,6 +3535,50 @@
       <w:spacing w:val="5"/>
     </w:rPr>
   </w:style>
+  <w:style w:type="paragraph" w:styleId="Header">
+    <w:name w:val="header"/>
+    <w:basedOn w:val="Normal"/>
+    <w:link w:val="HeaderChar"/>
+    <w:uiPriority w:val="99"/>
+    <w:unhideWhenUsed/>
+    <w:rsid w:val="00B13FFD"/>
+    <w:pPr>
+      <w:tabs>
+        <w:tab w:val="center" w:pos="4680"/>
+        <w:tab w:val="right" w:pos="9360"/>
+      </w:tabs>
+      <w:spacing w:after="0" w:line="240" w:lineRule="auto"/>
+    </w:pPr>
+  </w:style>
+  <w:style w:type="character" w:customStyle="1" w:styleId="HeaderChar">
+    <w:name w:val="Header Char"/>
+    <w:basedOn w:val="DefaultParagraphFont"/>
+    <w:link w:val="Header"/>
+    <w:uiPriority w:val="99"/>
+    <w:rsid w:val="00B13FFD"/>
+  </w:style>
+  <w:style w:type="paragraph" w:styleId="Footer">
+    <w:name w:val="footer"/>
+    <w:basedOn w:val="Normal"/>
+    <w:link w:val="FooterChar"/>
+    <w:uiPriority w:val="99"/>
+    <w:unhideWhenUsed/>
+    <w:rsid w:val="00B13FFD"/>
+    <w:pPr>
+      <w:tabs>
+        <w:tab w:val="center" w:pos="4680"/>
+        <w:tab w:val="right" w:pos="9360"/>
+      </w:tabs>
+      <w:spacing w:after="0" w:line="240" w:lineRule="auto"/>
+    </w:pPr>
+  </w:style>
+  <w:style w:type="character" w:customStyle="1" w:styleId="FooterChar">
+    <w:name w:val="Footer Char"/>
+    <w:basedOn w:val="DefaultParagraphFont"/>
+    <w:link w:val="Footer"/>
+    <w:uiPriority w:val="99"/>
+    <w:rsid w:val="00B13FFD"/>
+  </w:style>
 </w:styles>
 </file>
 

</xml_diff>

<commit_message>
Pro Spring: Update .gitignore and chap 12 begin
</commit_message>
<xml_diff>
--- a/ProSpring/Document/11.docx
+++ b/ProSpring/Document/11.docx
@@ -1,6 +1,6 @@
 
 <file path=word/document.xml><?xml version="1.0" encoding="utf-8"?>
-<w:document xmlns:wpc="http://schemas.microsoft.com/office/word/2010/wordprocessingCanvas" xmlns:mc="http://schemas.openxmlformats.org/markup-compatibility/2006" xmlns:o="urn:schemas-microsoft-com:office:office" xmlns:r="http://schemas.openxmlformats.org/officeDocument/2006/relationships" xmlns:m="http://schemas.openxmlformats.org/officeDocument/2006/math" xmlns:v="urn:schemas-microsoft-com:vml" xmlns:wp14="http://schemas.microsoft.com/office/word/2010/wordprocessingDrawing" xmlns:wp="http://schemas.openxmlformats.org/drawingml/2006/wordprocessingDrawing" xmlns:w10="urn:schemas-microsoft-com:office:word" xmlns:w="http://schemas.openxmlformats.org/wordprocessingml/2006/main" xmlns:w14="http://schemas.microsoft.com/office/word/2010/wordml" xmlns:w15="http://schemas.microsoft.com/office/word/2012/wordml" xmlns:wpg="http://schemas.microsoft.com/office/word/2010/wordprocessingGroup" xmlns:wpi="http://schemas.microsoft.com/office/word/2010/wordprocessingInk" xmlns:wne="http://schemas.microsoft.com/office/word/2006/wordml" xmlns:wps="http://schemas.microsoft.com/office/word/2010/wordprocessingShape" mc:Ignorable="w14 w15 wp14">
+<w:document xmlns:wpc="http://schemas.microsoft.com/office/word/2010/wordprocessingCanvas" xmlns:cx="http://schemas.microsoft.com/office/drawing/2014/chartex" xmlns:mc="http://schemas.openxmlformats.org/markup-compatibility/2006" xmlns:o="urn:schemas-microsoft-com:office:office" xmlns:r="http://schemas.openxmlformats.org/officeDocument/2006/relationships" xmlns:m="http://schemas.openxmlformats.org/officeDocument/2006/math" xmlns:v="urn:schemas-microsoft-com:vml" xmlns:wp14="http://schemas.microsoft.com/office/word/2010/wordprocessingDrawing" xmlns:wp="http://schemas.openxmlformats.org/drawingml/2006/wordprocessingDrawing" xmlns:w10="urn:schemas-microsoft-com:office:word" xmlns:w="http://schemas.openxmlformats.org/wordprocessingml/2006/main" xmlns:w14="http://schemas.microsoft.com/office/word/2010/wordml" xmlns:w15="http://schemas.microsoft.com/office/word/2012/wordml" xmlns:w16se="http://schemas.microsoft.com/office/word/2015/wordml/symex" xmlns:wpg="http://schemas.microsoft.com/office/word/2010/wordprocessingGroup" xmlns:wpi="http://schemas.microsoft.com/office/word/2010/wordprocessingInk" xmlns:wne="http://schemas.microsoft.com/office/word/2006/wordml" xmlns:wps="http://schemas.microsoft.com/office/word/2010/wordprocessingShape" mc:Ignorable="w14 w15 w16se wp14">
   <w:body>
     <w:p>
       <w:pPr>
@@ -1319,6 +1319,7 @@
       </w:pPr>
       <w:r>
         <w:rPr>
+          <w:noProof/>
           <w:sz w:val="40"/>
           <w:szCs w:val="40"/>
         </w:rPr>
@@ -1368,6 +1369,7 @@
       </w:pPr>
       <w:r>
         <w:rPr>
+          <w:noProof/>
           <w:sz w:val="40"/>
           <w:szCs w:val="40"/>
         </w:rPr>
@@ -1433,6 +1435,7 @@
       </w:pPr>
       <w:r>
         <w:rPr>
+          <w:noProof/>
           <w:sz w:val="40"/>
           <w:szCs w:val="40"/>
         </w:rPr>
@@ -1482,6 +1485,7 @@
       </w:pPr>
       <w:r>
         <w:rPr>
+          <w:noProof/>
           <w:sz w:val="40"/>
           <w:szCs w:val="40"/>
         </w:rPr>
@@ -1531,6 +1535,7 @@
       </w:pPr>
       <w:r>
         <w:rPr>
+          <w:noProof/>
           <w:sz w:val="40"/>
           <w:szCs w:val="40"/>
         </w:rPr>
@@ -1581,6 +1586,7 @@
       </w:pPr>
       <w:r>
         <w:rPr>
+          <w:noProof/>
           <w:sz w:val="40"/>
           <w:szCs w:val="40"/>
         </w:rPr>
@@ -1630,6 +1636,7 @@
       </w:pPr>
       <w:r>
         <w:rPr>
+          <w:noProof/>
           <w:sz w:val="40"/>
           <w:szCs w:val="40"/>
         </w:rPr>
@@ -1757,6 +1764,7 @@
       </w:pPr>
       <w:r>
         <w:rPr>
+          <w:noProof/>
           <w:sz w:val="40"/>
           <w:szCs w:val="40"/>
         </w:rPr>
@@ -1846,6 +1854,7 @@
       </w:pPr>
       <w:r>
         <w:rPr>
+          <w:noProof/>
           <w:sz w:val="40"/>
           <w:szCs w:val="40"/>
         </w:rPr>
@@ -1895,6 +1904,7 @@
       </w:pPr>
       <w:r>
         <w:rPr>
+          <w:noProof/>
           <w:sz w:val="40"/>
           <w:szCs w:val="40"/>
         </w:rPr>
@@ -1978,6 +1988,7 @@
       </w:pPr>
       <w:r>
         <w:rPr>
+          <w:noProof/>
           <w:sz w:val="40"/>
           <w:szCs w:val="40"/>
         </w:rPr>
@@ -2042,6 +2053,7 @@
       </w:pPr>
       <w:r>
         <w:rPr>
+          <w:noProof/>
           <w:sz w:val="40"/>
           <w:szCs w:val="40"/>
         </w:rPr>
@@ -2081,18 +2093,17 @@
           </wp:inline>
         </w:drawing>
       </w:r>
-      <w:bookmarkStart w:id="0" w:name="_GoBack"/>
-      <w:bookmarkEnd w:id="0"/>
-    </w:p>
-    <w:p>
-      <w:pPr>
-        <w:rPr>
-          <w:sz w:val="40"/>
-          <w:szCs w:val="40"/>
-        </w:rPr>
-      </w:pPr>
-      <w:r>
-        <w:rPr>
+    </w:p>
+    <w:p>
+      <w:pPr>
+        <w:rPr>
+          <w:sz w:val="40"/>
+          <w:szCs w:val="40"/>
+        </w:rPr>
+      </w:pPr>
+      <w:r>
+        <w:rPr>
+          <w:noProof/>
           <w:sz w:val="40"/>
           <w:szCs w:val="40"/>
         </w:rPr>
@@ -2275,6 +2286,278 @@
           <w:szCs w:val="40"/>
         </w:rPr>
       </w:pPr>
+      <w:r>
+        <w:rPr>
+          <w:sz w:val="40"/>
+          <w:szCs w:val="40"/>
+        </w:rPr>
+        <w:t>-Task scheduling is composed mainly of 3 parts:</w:t>
+      </w:r>
+    </w:p>
+    <w:p>
+      <w:pPr>
+        <w:rPr>
+          <w:sz w:val="40"/>
+          <w:szCs w:val="40"/>
+        </w:rPr>
+      </w:pPr>
+      <w:r>
+        <w:rPr>
+          <w:noProof/>
+        </w:rPr>
+        <w:drawing>
+          <wp:inline distT="0" distB="0" distL="0" distR="0" wp14:anchorId="6C281A58" wp14:editId="14BFF127">
+            <wp:extent cx="5436973" cy="952632"/>
+            <wp:effectExtent l="0" t="0" r="0" b="0"/>
+            <wp:docPr id="12" name="Picture 12"/>
+            <wp:cNvGraphicFramePr>
+              <a:graphicFrameLocks xmlns:a="http://schemas.openxmlformats.org/drawingml/2006/main" noChangeAspect="1"/>
+            </wp:cNvGraphicFramePr>
+            <a:graphic xmlns:a="http://schemas.openxmlformats.org/drawingml/2006/main">
+              <a:graphicData uri="http://schemas.openxmlformats.org/drawingml/2006/picture">
+                <pic:pic xmlns:pic="http://schemas.openxmlformats.org/drawingml/2006/picture">
+                  <pic:nvPicPr>
+                    <pic:cNvPr id="1" name=""/>
+                    <pic:cNvPicPr/>
+                  </pic:nvPicPr>
+                  <pic:blipFill>
+                    <a:blip r:embed="rId35"/>
+                    <a:stretch>
+                      <a:fillRect/>
+                    </a:stretch>
+                  </pic:blipFill>
+                  <pic:spPr>
+                    <a:xfrm>
+                      <a:off x="0" y="0"/>
+                      <a:ext cx="5499416" cy="963573"/>
+                    </a:xfrm>
+                    <a:prstGeom prst="rect">
+                      <a:avLst/>
+                    </a:prstGeom>
+                  </pic:spPr>
+                </pic:pic>
+              </a:graphicData>
+            </a:graphic>
+          </wp:inline>
+        </w:drawing>
+      </w:r>
+    </w:p>
+    <w:p>
+      <w:pPr>
+        <w:rPr>
+          <w:sz w:val="40"/>
+          <w:szCs w:val="40"/>
+        </w:rPr>
+      </w:pPr>
+      <w:r>
+        <w:rPr>
+          <w:sz w:val="40"/>
+          <w:szCs w:val="40"/>
+        </w:rPr>
+        <w:t>-Java app is described by code that JVM can run on one or multiple threads, and one of threads is non-daemon thread that calls main() of main class.</w:t>
+      </w:r>
+    </w:p>
+    <w:p>
+      <w:pPr>
+        <w:rPr>
+          <w:sz w:val="40"/>
+          <w:szCs w:val="40"/>
+        </w:rPr>
+      </w:pPr>
+      <w:r>
+        <w:rPr>
+          <w:sz w:val="40"/>
+          <w:szCs w:val="40"/>
+        </w:rPr>
+        <w:t xml:space="preserve">-In Java, the class to model an execution thread is java.lang.Thread. It can be created by extending this </w:t>
+      </w:r>
+      <w:r>
+        <w:rPr>
+          <w:sz w:val="40"/>
+          <w:szCs w:val="40"/>
+        </w:rPr>
+        <w:lastRenderedPageBreak/>
+        <w:t>class and overriding run(). The resulting instance models an execution thread must be started by start()</w:t>
+      </w:r>
+    </w:p>
+    <w:p>
+      <w:pPr>
+        <w:rPr>
+          <w:sz w:val="40"/>
+          <w:szCs w:val="40"/>
+        </w:rPr>
+      </w:pPr>
+      <w:r>
+        <w:rPr>
+          <w:sz w:val="40"/>
+          <w:szCs w:val="40"/>
+        </w:rPr>
+        <w:t xml:space="preserve">-Another way to create threads: implement </w:t>
+      </w:r>
+      <w:r>
+        <w:rPr>
+          <w:b/>
+          <w:sz w:val="40"/>
+          <w:szCs w:val="40"/>
+        </w:rPr>
+        <w:t>Runnable</w:t>
+      </w:r>
+      <w:r>
+        <w:rPr>
+          <w:sz w:val="40"/>
+          <w:szCs w:val="40"/>
+        </w:rPr>
+        <w:t>. It provides a common protocol for objects that wish to execute code. This means Runnable instances can be created and passed to some components (executors) that execute code in the way they were configured: sequentially, parallel, using threads provided by a thread pool.</w:t>
+      </w:r>
+    </w:p>
+    <w:p>
+      <w:pPr>
+        <w:rPr>
+          <w:sz w:val="40"/>
+          <w:szCs w:val="40"/>
+        </w:rPr>
+      </w:pPr>
+      <w:r>
+        <w:rPr>
+          <w:sz w:val="40"/>
+          <w:szCs w:val="40"/>
+        </w:rPr>
+        <w:t>-In Java app, a task is any instance of type Runnable</w:t>
+      </w:r>
+    </w:p>
+    <w:p>
+      <w:pPr>
+        <w:rPr>
+          <w:sz w:val="40"/>
+          <w:szCs w:val="40"/>
+        </w:rPr>
+      </w:pPr>
+      <w:r>
+        <w:rPr>
+          <w:sz w:val="40"/>
+          <w:szCs w:val="40"/>
+        </w:rPr>
+        <w:t>-</w:t>
+      </w:r>
+      <w:r>
+        <w:rPr>
+          <w:b/>
+          <w:sz w:val="40"/>
+          <w:szCs w:val="40"/>
+        </w:rPr>
+        <w:t>Executor</w:t>
+      </w:r>
+      <w:r>
+        <w:rPr>
+          <w:sz w:val="40"/>
+          <w:szCs w:val="40"/>
+        </w:rPr>
+        <w:t xml:space="preserve"> interface represents abstraction for </w:t>
+      </w:r>
+      <w:r>
+        <w:rPr>
+          <w:b/>
+          <w:sz w:val="40"/>
+          <w:szCs w:val="40"/>
+        </w:rPr>
+        <w:t>asynchronous task execution</w:t>
+      </w:r>
+      <w:r>
+        <w:rPr>
+          <w:sz w:val="40"/>
+          <w:szCs w:val="40"/>
+        </w:rPr>
+        <w:t xml:space="preserve">. In </w:t>
+      </w:r>
+      <w:r>
+        <w:rPr>
+          <w:b/>
+          <w:sz w:val="40"/>
+          <w:szCs w:val="40"/>
+        </w:rPr>
+        <w:t>Spring</w:t>
+      </w:r>
+      <w:r>
+        <w:rPr>
+          <w:sz w:val="40"/>
+          <w:szCs w:val="40"/>
+        </w:rPr>
+        <w:t xml:space="preserve">, there is an interface that extends this one: </w:t>
+      </w:r>
+      <w:r>
+        <w:rPr>
+          <w:b/>
+          <w:sz w:val="40"/>
+          <w:szCs w:val="40"/>
+        </w:rPr>
+        <w:t>TaskExecutor</w:t>
+      </w:r>
+      <w:r>
+        <w:rPr>
+          <w:sz w:val="40"/>
+          <w:szCs w:val="40"/>
+        </w:rPr>
+        <w:t>. This interface is necessary for backward compatibility with JDK in Spring.</w:t>
+      </w:r>
+    </w:p>
+    <w:p>
+      <w:pPr>
+        <w:rPr>
+          <w:sz w:val="40"/>
+          <w:szCs w:val="40"/>
+        </w:rPr>
+      </w:pPr>
+      <w:bookmarkStart w:id="0" w:name="_GoBack"/>
+      <w:r>
+        <w:rPr>
+          <w:sz w:val="40"/>
+          <w:szCs w:val="40"/>
+        </w:rPr>
+        <w:drawing>
+          <wp:inline distT="0" distB="0" distL="0" distR="0" wp14:anchorId="05789D2B" wp14:editId="470054ED">
+            <wp:extent cx="3723503" cy="1139391"/>
+            <wp:effectExtent l="0" t="0" r="0" b="3810"/>
+            <wp:docPr id="18" name="Picture 18"/>
+            <wp:cNvGraphicFramePr>
+              <a:graphicFrameLocks xmlns:a="http://schemas.openxmlformats.org/drawingml/2006/main" noChangeAspect="1"/>
+            </wp:cNvGraphicFramePr>
+            <a:graphic xmlns:a="http://schemas.openxmlformats.org/drawingml/2006/main">
+              <a:graphicData uri="http://schemas.openxmlformats.org/drawingml/2006/picture">
+                <pic:pic xmlns:pic="http://schemas.openxmlformats.org/drawingml/2006/picture">
+                  <pic:nvPicPr>
+                    <pic:cNvPr id="1" name=""/>
+                    <pic:cNvPicPr/>
+                  </pic:nvPicPr>
+                  <pic:blipFill>
+                    <a:blip r:embed="rId36"/>
+                    <a:stretch>
+                      <a:fillRect/>
+                    </a:stretch>
+                  </pic:blipFill>
+                  <pic:spPr>
+                    <a:xfrm>
+                      <a:off x="0" y="0"/>
+                      <a:ext cx="3772871" cy="1154498"/>
+                    </a:xfrm>
+                    <a:prstGeom prst="rect">
+                      <a:avLst/>
+                    </a:prstGeom>
+                  </pic:spPr>
+                </pic:pic>
+              </a:graphicData>
+            </a:graphic>
+          </wp:inline>
+        </w:drawing>
+      </w:r>
+      <w:bookmarkEnd w:id="0"/>
+    </w:p>
+    <w:p>
+      <w:pPr>
+        <w:rPr>
+          <w:sz w:val="40"/>
+          <w:szCs w:val="40"/>
+        </w:rPr>
+      </w:pPr>
     </w:p>
     <w:p>
       <w:pPr>
@@ -2291,6 +2574,7 @@
           <w:sz w:val="40"/>
           <w:szCs w:val="40"/>
         </w:rPr>
+        <w:lastRenderedPageBreak/>
         <w:t>12.1 Task Executing in Java</w:t>
       </w:r>
     </w:p>
@@ -2369,159 +2653,159 @@
           <w:sz w:val="40"/>
           <w:szCs w:val="40"/>
         </w:rPr>
+        <w:t>12.3.1 Introduce Spring TaskScheduler Abstraction</w:t>
+      </w:r>
+    </w:p>
+    <w:p>
+      <w:pPr>
+        <w:rPr>
+          <w:sz w:val="40"/>
+          <w:szCs w:val="40"/>
+        </w:rPr>
+      </w:pPr>
+    </w:p>
+    <w:p>
+      <w:pPr>
+        <w:pStyle w:val="Heading3"/>
+        <w:rPr>
+          <w:color w:val="0070C0"/>
+          <w:sz w:val="40"/>
+          <w:szCs w:val="40"/>
+        </w:rPr>
+      </w:pPr>
+      <w:r>
+        <w:rPr>
+          <w:color w:val="0070C0"/>
+          <w:sz w:val="40"/>
+          <w:szCs w:val="40"/>
+        </w:rPr>
+        <w:t>12.3.2 Explore a Sample Task</w:t>
+      </w:r>
+    </w:p>
+    <w:p>
+      <w:pPr>
+        <w:rPr>
+          <w:sz w:val="40"/>
+          <w:szCs w:val="40"/>
+        </w:rPr>
+      </w:pPr>
+    </w:p>
+    <w:p>
+      <w:pPr>
+        <w:pStyle w:val="Heading3"/>
+        <w:rPr>
+          <w:color w:val="0070C0"/>
+          <w:sz w:val="40"/>
+          <w:szCs w:val="40"/>
+        </w:rPr>
+      </w:pPr>
+      <w:r>
+        <w:rPr>
+          <w:color w:val="0070C0"/>
+          <w:sz w:val="40"/>
+          <w:szCs w:val="40"/>
+        </w:rPr>
+        <w:t>12.3.3 Asynchronous Task Execution in Spring</w:t>
+      </w:r>
+    </w:p>
+    <w:p>
+      <w:pPr>
+        <w:rPr>
+          <w:sz w:val="40"/>
+          <w:szCs w:val="40"/>
+        </w:rPr>
+      </w:pPr>
+    </w:p>
+    <w:p>
+      <w:pPr>
+        <w:pStyle w:val="Heading1"/>
+        <w:rPr>
+          <w:color w:val="EE0000"/>
+        </w:rPr>
+      </w:pPr>
+      <w:r>
+        <w:rPr>
+          <w:color w:val="EE0000"/>
+        </w:rPr>
+        <w:t>13. Spring Remoting</w:t>
+      </w:r>
+    </w:p>
+    <w:p>
+      <w:pPr>
+        <w:rPr>
+          <w:sz w:val="40"/>
+          <w:szCs w:val="40"/>
+        </w:rPr>
+      </w:pPr>
+    </w:p>
+    <w:p>
+      <w:pPr>
+        <w:pStyle w:val="Heading2"/>
+        <w:rPr>
+          <w:color w:val="3A7C22" w:themeColor="accent6" w:themeShade="BF"/>
+          <w:sz w:val="40"/>
+          <w:szCs w:val="40"/>
+        </w:rPr>
+      </w:pPr>
+      <w:r>
+        <w:rPr>
+          <w:color w:val="3A7C22" w:themeColor="accent6" w:themeShade="BF"/>
+          <w:sz w:val="40"/>
+          <w:szCs w:val="40"/>
+        </w:rPr>
+        <w:t>13.1 Communication via HTTP using Spring REST</w:t>
+      </w:r>
+    </w:p>
+    <w:p>
+      <w:pPr>
+        <w:rPr>
+          <w:sz w:val="40"/>
+          <w:szCs w:val="40"/>
+        </w:rPr>
+      </w:pPr>
+    </w:p>
+    <w:p>
+      <w:pPr>
+        <w:pStyle w:val="Heading2"/>
+        <w:rPr>
+          <w:color w:val="3A7C22" w:themeColor="accent6" w:themeShade="BF"/>
+          <w:sz w:val="40"/>
+          <w:szCs w:val="40"/>
+        </w:rPr>
+      </w:pPr>
+      <w:r>
+        <w:rPr>
+          <w:color w:val="3A7C22" w:themeColor="accent6" w:themeShade="BF"/>
+          <w:sz w:val="40"/>
+          <w:szCs w:val="40"/>
+        </w:rPr>
+        <w:t>13.2 Use JMS in Spring</w:t>
+      </w:r>
+    </w:p>
+    <w:p>
+      <w:pPr>
+        <w:rPr>
+          <w:sz w:val="40"/>
+          <w:szCs w:val="40"/>
+        </w:rPr>
+      </w:pPr>
+    </w:p>
+    <w:p>
+      <w:pPr>
+        <w:pStyle w:val="Heading3"/>
+        <w:rPr>
+          <w:color w:val="0070C0"/>
+          <w:sz w:val="40"/>
+          <w:szCs w:val="40"/>
+        </w:rPr>
+      </w:pPr>
+      <w:r>
+        <w:rPr>
+          <w:color w:val="0070C0"/>
+          <w:sz w:val="40"/>
+          <w:szCs w:val="40"/>
+        </w:rPr>
         <w:lastRenderedPageBreak/>
-        <w:t>12.3.1 Introduce Spring TaskScheduler Abstraction</w:t>
-      </w:r>
-    </w:p>
-    <w:p>
-      <w:pPr>
-        <w:rPr>
-          <w:sz w:val="40"/>
-          <w:szCs w:val="40"/>
-        </w:rPr>
-      </w:pPr>
-    </w:p>
-    <w:p>
-      <w:pPr>
-        <w:pStyle w:val="Heading3"/>
-        <w:rPr>
-          <w:color w:val="0070C0"/>
-          <w:sz w:val="40"/>
-          <w:szCs w:val="40"/>
-        </w:rPr>
-      </w:pPr>
-      <w:r>
-        <w:rPr>
-          <w:color w:val="0070C0"/>
-          <w:sz w:val="40"/>
-          <w:szCs w:val="40"/>
-        </w:rPr>
-        <w:t>12.3.2 Explore a Sample Task</w:t>
-      </w:r>
-    </w:p>
-    <w:p>
-      <w:pPr>
-        <w:rPr>
-          <w:sz w:val="40"/>
-          <w:szCs w:val="40"/>
-        </w:rPr>
-      </w:pPr>
-    </w:p>
-    <w:p>
-      <w:pPr>
-        <w:pStyle w:val="Heading3"/>
-        <w:rPr>
-          <w:color w:val="0070C0"/>
-          <w:sz w:val="40"/>
-          <w:szCs w:val="40"/>
-        </w:rPr>
-      </w:pPr>
-      <w:r>
-        <w:rPr>
-          <w:color w:val="0070C0"/>
-          <w:sz w:val="40"/>
-          <w:szCs w:val="40"/>
-        </w:rPr>
-        <w:t>12.3.3 Asynchronous Task Execution in Spring</w:t>
-      </w:r>
-    </w:p>
-    <w:p>
-      <w:pPr>
-        <w:rPr>
-          <w:sz w:val="40"/>
-          <w:szCs w:val="40"/>
-        </w:rPr>
-      </w:pPr>
-    </w:p>
-    <w:p>
-      <w:pPr>
-        <w:pStyle w:val="Heading1"/>
-        <w:rPr>
-          <w:color w:val="EE0000"/>
-        </w:rPr>
-      </w:pPr>
-      <w:r>
-        <w:rPr>
-          <w:color w:val="EE0000"/>
-        </w:rPr>
-        <w:t>13. Spring Remoting</w:t>
-      </w:r>
-    </w:p>
-    <w:p>
-      <w:pPr>
-        <w:rPr>
-          <w:sz w:val="40"/>
-          <w:szCs w:val="40"/>
-        </w:rPr>
-      </w:pPr>
-    </w:p>
-    <w:p>
-      <w:pPr>
-        <w:pStyle w:val="Heading2"/>
-        <w:rPr>
-          <w:color w:val="3A7C22" w:themeColor="accent6" w:themeShade="BF"/>
-          <w:sz w:val="40"/>
-          <w:szCs w:val="40"/>
-        </w:rPr>
-      </w:pPr>
-      <w:r>
-        <w:rPr>
-          <w:color w:val="3A7C22" w:themeColor="accent6" w:themeShade="BF"/>
-          <w:sz w:val="40"/>
-          <w:szCs w:val="40"/>
-        </w:rPr>
-        <w:t>13.1 Communication via HTTP using Spring REST</w:t>
-      </w:r>
-    </w:p>
-    <w:p>
-      <w:pPr>
-        <w:rPr>
-          <w:sz w:val="40"/>
-          <w:szCs w:val="40"/>
-        </w:rPr>
-      </w:pPr>
-    </w:p>
-    <w:p>
-      <w:pPr>
-        <w:pStyle w:val="Heading2"/>
-        <w:rPr>
-          <w:color w:val="3A7C22" w:themeColor="accent6" w:themeShade="BF"/>
-          <w:sz w:val="40"/>
-          <w:szCs w:val="40"/>
-        </w:rPr>
-      </w:pPr>
-      <w:r>
-        <w:rPr>
-          <w:color w:val="3A7C22" w:themeColor="accent6" w:themeShade="BF"/>
-          <w:sz w:val="40"/>
-          <w:szCs w:val="40"/>
-        </w:rPr>
-        <w:t>13.2 Use JMS in Spring</w:t>
-      </w:r>
-    </w:p>
-    <w:p>
-      <w:pPr>
-        <w:rPr>
-          <w:sz w:val="40"/>
-          <w:szCs w:val="40"/>
-        </w:rPr>
-      </w:pPr>
-    </w:p>
-    <w:p>
-      <w:pPr>
-        <w:pStyle w:val="Heading3"/>
-        <w:rPr>
-          <w:color w:val="0070C0"/>
-          <w:sz w:val="40"/>
-          <w:szCs w:val="40"/>
-        </w:rPr>
-      </w:pPr>
-      <w:r>
-        <w:rPr>
-          <w:color w:val="0070C0"/>
-          <w:sz w:val="40"/>
-          <w:szCs w:val="40"/>
-        </w:rPr>
         <w:t>13.2.1 Working with Apache ActiveMQ Artemis</w:t>
       </w:r>
     </w:p>
@@ -2578,7 +2862,7 @@
 </file>
 
 <file path=word/endnotes.xml><?xml version="1.0" encoding="utf-8"?>
-<w:endnotes xmlns:wpc="http://schemas.microsoft.com/office/word/2010/wordprocessingCanvas" xmlns:mc="http://schemas.openxmlformats.org/markup-compatibility/2006" xmlns:o="urn:schemas-microsoft-com:office:office" xmlns:r="http://schemas.openxmlformats.org/officeDocument/2006/relationships" xmlns:m="http://schemas.openxmlformats.org/officeDocument/2006/math" xmlns:v="urn:schemas-microsoft-com:vml" xmlns:wp14="http://schemas.microsoft.com/office/word/2010/wordprocessingDrawing" xmlns:wp="http://schemas.openxmlformats.org/drawingml/2006/wordprocessingDrawing" xmlns:w10="urn:schemas-microsoft-com:office:word" xmlns:w="http://schemas.openxmlformats.org/wordprocessingml/2006/main" xmlns:w14="http://schemas.microsoft.com/office/word/2010/wordml" xmlns:w15="http://schemas.microsoft.com/office/word/2012/wordml" xmlns:wpg="http://schemas.microsoft.com/office/word/2010/wordprocessingGroup" xmlns:wpi="http://schemas.microsoft.com/office/word/2010/wordprocessingInk" xmlns:wne="http://schemas.microsoft.com/office/word/2006/wordml" xmlns:wps="http://schemas.microsoft.com/office/word/2010/wordprocessingShape" mc:Ignorable="w14 w15 wp14">
+<w:endnotes xmlns:wpc="http://schemas.microsoft.com/office/word/2010/wordprocessingCanvas" xmlns:cx="http://schemas.microsoft.com/office/drawing/2014/chartex" xmlns:mc="http://schemas.openxmlformats.org/markup-compatibility/2006" xmlns:o="urn:schemas-microsoft-com:office:office" xmlns:r="http://schemas.openxmlformats.org/officeDocument/2006/relationships" xmlns:m="http://schemas.openxmlformats.org/officeDocument/2006/math" xmlns:v="urn:schemas-microsoft-com:vml" xmlns:wp14="http://schemas.microsoft.com/office/word/2010/wordprocessingDrawing" xmlns:wp="http://schemas.openxmlformats.org/drawingml/2006/wordprocessingDrawing" xmlns:w10="urn:schemas-microsoft-com:office:word" xmlns:w="http://schemas.openxmlformats.org/wordprocessingml/2006/main" xmlns:w14="http://schemas.microsoft.com/office/word/2010/wordml" xmlns:w15="http://schemas.microsoft.com/office/word/2012/wordml" xmlns:w16se="http://schemas.microsoft.com/office/word/2015/wordml/symex" xmlns:wpg="http://schemas.microsoft.com/office/word/2010/wordprocessingGroup" xmlns:wpi="http://schemas.microsoft.com/office/word/2010/wordprocessingInk" xmlns:wne="http://schemas.microsoft.com/office/word/2006/wordml" xmlns:wps="http://schemas.microsoft.com/office/word/2010/wordprocessingShape" mc:Ignorable="w14 w15 w16se wp14">
   <w:endnote w:type="separator" w:id="-1">
     <w:p>
       <w:pPr>
@@ -2603,7 +2887,7 @@
 </file>
 
 <file path=word/footnotes.xml><?xml version="1.0" encoding="utf-8"?>
-<w:footnotes xmlns:wpc="http://schemas.microsoft.com/office/word/2010/wordprocessingCanvas" xmlns:mc="http://schemas.openxmlformats.org/markup-compatibility/2006" xmlns:o="urn:schemas-microsoft-com:office:office" xmlns:r="http://schemas.openxmlformats.org/officeDocument/2006/relationships" xmlns:m="http://schemas.openxmlformats.org/officeDocument/2006/math" xmlns:v="urn:schemas-microsoft-com:vml" xmlns:wp14="http://schemas.microsoft.com/office/word/2010/wordprocessingDrawing" xmlns:wp="http://schemas.openxmlformats.org/drawingml/2006/wordprocessingDrawing" xmlns:w10="urn:schemas-microsoft-com:office:word" xmlns:w="http://schemas.openxmlformats.org/wordprocessingml/2006/main" xmlns:w14="http://schemas.microsoft.com/office/word/2010/wordml" xmlns:w15="http://schemas.microsoft.com/office/word/2012/wordml" xmlns:wpg="http://schemas.microsoft.com/office/word/2010/wordprocessingGroup" xmlns:wpi="http://schemas.microsoft.com/office/word/2010/wordprocessingInk" xmlns:wne="http://schemas.microsoft.com/office/word/2006/wordml" xmlns:wps="http://schemas.microsoft.com/office/word/2010/wordprocessingShape" mc:Ignorable="w14 w15 wp14">
+<w:footnotes xmlns:wpc="http://schemas.microsoft.com/office/word/2010/wordprocessingCanvas" xmlns:cx="http://schemas.microsoft.com/office/drawing/2014/chartex" xmlns:mc="http://schemas.openxmlformats.org/markup-compatibility/2006" xmlns:o="urn:schemas-microsoft-com:office:office" xmlns:r="http://schemas.openxmlformats.org/officeDocument/2006/relationships" xmlns:m="http://schemas.openxmlformats.org/officeDocument/2006/math" xmlns:v="urn:schemas-microsoft-com:vml" xmlns:wp14="http://schemas.microsoft.com/office/word/2010/wordprocessingDrawing" xmlns:wp="http://schemas.openxmlformats.org/drawingml/2006/wordprocessingDrawing" xmlns:w10="urn:schemas-microsoft-com:office:word" xmlns:w="http://schemas.openxmlformats.org/wordprocessingml/2006/main" xmlns:w14="http://schemas.microsoft.com/office/word/2010/wordml" xmlns:w15="http://schemas.microsoft.com/office/word/2012/wordml" xmlns:w16se="http://schemas.microsoft.com/office/word/2015/wordml/symex" xmlns:wpg="http://schemas.microsoft.com/office/word/2010/wordprocessingGroup" xmlns:wpi="http://schemas.microsoft.com/office/word/2010/wordprocessingInk" xmlns:wne="http://schemas.microsoft.com/office/word/2006/wordml" xmlns:wps="http://schemas.microsoft.com/office/word/2010/wordprocessingShape" mc:Ignorable="w14 w15 w16se wp14">
   <w:footnote w:type="separator" w:id="-1">
     <w:p>
       <w:pPr>
@@ -2628,7 +2912,7 @@
 </file>
 
 <file path=word/styles.xml><?xml version="1.0" encoding="utf-8"?>
-<w:styles xmlns:mc="http://schemas.openxmlformats.org/markup-compatibility/2006" xmlns:r="http://schemas.openxmlformats.org/officeDocument/2006/relationships" xmlns:w="http://schemas.openxmlformats.org/wordprocessingml/2006/main" xmlns:w14="http://schemas.microsoft.com/office/word/2010/wordml" xmlns:w15="http://schemas.microsoft.com/office/word/2012/wordml" mc:Ignorable="w14 w15">
+<w:styles xmlns:mc="http://schemas.openxmlformats.org/markup-compatibility/2006" xmlns:r="http://schemas.openxmlformats.org/officeDocument/2006/relationships" xmlns:w="http://schemas.openxmlformats.org/wordprocessingml/2006/main" xmlns:w14="http://schemas.microsoft.com/office/word/2010/wordml" xmlns:w15="http://schemas.microsoft.com/office/word/2012/wordml" xmlns:w16se="http://schemas.microsoft.com/office/word/2015/wordml/symex" mc:Ignorable="w14 w15 w16se">
   <w:docDefaults>
     <w:rPrDefault>
       <w:rPr>

</xml_diff>